<commit_message>
updated report and added temp files
</commit_message>
<xml_diff>
--- a/Report/Memory Benchmarking.docx
+++ b/Report/Memory Benchmarking.docx
@@ -115,7 +115,13 @@
         <w:rPr>
           <w:rFonts w:ascii="Times New Roman" w:hAnsi="Times New Roman" w:cs="Times New Roman"/>
         </w:rPr>
-        <w:t>(1</w:t>
+        <w:t xml:space="preserve"> (</w:t>
+      </w:r>
+      <w:r>
+        <w:rPr>
+          <w:rFonts w:ascii="Times New Roman" w:hAnsi="Times New Roman" w:cs="Times New Roman"/>
+        </w:rPr>
+        <w:t>1</w:t>
       </w:r>
       <w:r>
         <w:rPr>
@@ -147,7 +153,7 @@
         <w:rPr>
           <w:rFonts w:ascii="Times New Roman" w:hAnsi="Times New Roman" w:cs="Times New Roman"/>
         </w:rPr>
-        <w:t>The program allocates memory to both source and target memory using malloc function.</w:t>
+        <w:t>The program allocates memory to both source and target memory using malloc function</w:t>
       </w:r>
     </w:p>
     <w:p>
@@ -167,49 +173,35 @@
         <w:rPr>
           <w:rFonts w:ascii="Times New Roman" w:hAnsi="Times New Roman" w:cs="Times New Roman"/>
         </w:rPr>
-        <w:t>The main method</w:t>
-      </w:r>
-      <w:r>
-        <w:rPr>
-          <w:rFonts w:ascii="Times New Roman" w:hAnsi="Times New Roman" w:cs="Times New Roman"/>
-        </w:rPr>
-        <w:t xml:space="preserve"> </w:t>
-      </w:r>
-      <w:r>
-        <w:rPr>
-          <w:rFonts w:ascii="Times New Roman" w:hAnsi="Times New Roman" w:cs="Times New Roman"/>
-        </w:rPr>
-        <w:t>divides</w:t>
-      </w:r>
-      <w:r>
-        <w:rPr>
-          <w:rFonts w:ascii="Times New Roman" w:hAnsi="Times New Roman" w:cs="Times New Roman"/>
-        </w:rPr>
-        <w:t xml:space="preserve"> </w:t>
-      </w:r>
-      <w:r>
-        <w:rPr>
-          <w:rFonts w:ascii="Times New Roman" w:hAnsi="Times New Roman" w:cs="Times New Roman"/>
-        </w:rPr>
-        <w:t xml:space="preserve">the </w:t>
-      </w:r>
-      <w:r>
-        <w:rPr>
-          <w:rFonts w:ascii="Times New Roman" w:hAnsi="Times New Roman" w:cs="Times New Roman"/>
-        </w:rPr>
-        <w:t>memory for thread to be equal</w:t>
-      </w:r>
-      <w:r>
-        <w:rPr>
-          <w:rFonts w:ascii="Times New Roman" w:hAnsi="Times New Roman" w:cs="Times New Roman"/>
-        </w:rPr>
-        <w:t>,</w:t>
-      </w:r>
-      <w:r>
-        <w:rPr>
-          <w:rFonts w:ascii="Times New Roman" w:hAnsi="Times New Roman" w:cs="Times New Roman"/>
-        </w:rPr>
-        <w:t xml:space="preserve"> meaning each thread will have same amount of memory to copy from source block to target memory block.</w:t>
+        <w:t xml:space="preserve">To illustrate </w:t>
+      </w:r>
+      <w:r>
+        <w:rPr>
+          <w:rFonts w:ascii="Times New Roman" w:hAnsi="Times New Roman" w:cs="Times New Roman"/>
+          <w:b/>
+        </w:rPr>
+        <w:t>read and write operation</w:t>
+      </w:r>
+      <w:r>
+        <w:rPr>
+          <w:rFonts w:ascii="Times New Roman" w:hAnsi="Times New Roman" w:cs="Times New Roman"/>
+        </w:rPr>
+        <w:t xml:space="preserve"> we are using </w:t>
+      </w:r>
+      <w:proofErr w:type="spellStart"/>
+      <w:r>
+        <w:rPr>
+          <w:rFonts w:ascii="Times New Roman" w:hAnsi="Times New Roman" w:cs="Times New Roman"/>
+          <w:b/>
+        </w:rPr>
+        <w:t>memcpy</w:t>
+      </w:r>
+      <w:proofErr w:type="spellEnd"/>
+      <w:r>
+        <w:rPr>
+          <w:rFonts w:ascii="Times New Roman" w:hAnsi="Times New Roman" w:cs="Times New Roman"/>
+        </w:rPr>
+        <w:t>.</w:t>
       </w:r>
     </w:p>
     <w:p>
@@ -229,6 +221,174 @@
         <w:rPr>
           <w:rFonts w:ascii="Times New Roman" w:hAnsi="Times New Roman" w:cs="Times New Roman"/>
         </w:rPr>
+        <w:t xml:space="preserve">To illustrate </w:t>
+      </w:r>
+      <w:r>
+        <w:rPr>
+          <w:rFonts w:ascii="Times New Roman" w:hAnsi="Times New Roman" w:cs="Times New Roman"/>
+          <w:b/>
+        </w:rPr>
+        <w:t>sequential write</w:t>
+      </w:r>
+      <w:r>
+        <w:rPr>
+          <w:rFonts w:ascii="Times New Roman" w:hAnsi="Times New Roman" w:cs="Times New Roman"/>
+        </w:rPr>
+        <w:t xml:space="preserve"> we are using </w:t>
+      </w:r>
+      <w:proofErr w:type="spellStart"/>
+      <w:r>
+        <w:rPr>
+          <w:rFonts w:ascii="Times New Roman" w:hAnsi="Times New Roman" w:cs="Times New Roman"/>
+          <w:b/>
+        </w:rPr>
+        <w:t>memset</w:t>
+      </w:r>
+      <w:proofErr w:type="spellEnd"/>
+      <w:r>
+        <w:rPr>
+          <w:rFonts w:ascii="Times New Roman" w:hAnsi="Times New Roman" w:cs="Times New Roman"/>
+          <w:b/>
+        </w:rPr>
+        <w:t>.</w:t>
+      </w:r>
+    </w:p>
+    <w:p>
+      <w:pPr>
+        <w:pStyle w:val="ListParagraph"/>
+        <w:numPr>
+          <w:ilvl w:val="0"/>
+          <w:numId w:val="4"/>
+        </w:numPr>
+        <w:spacing w:after="0"/>
+        <w:jc w:val="both"/>
+        <w:rPr>
+          <w:rFonts w:ascii="Times New Roman" w:hAnsi="Times New Roman" w:cs="Times New Roman"/>
+        </w:rPr>
+      </w:pPr>
+      <w:r>
+        <w:rPr>
+          <w:rFonts w:ascii="Times New Roman" w:hAnsi="Times New Roman" w:cs="Times New Roman"/>
+        </w:rPr>
+        <w:t xml:space="preserve">To illustrate </w:t>
+      </w:r>
+      <w:proofErr w:type="gramStart"/>
+      <w:r>
+        <w:rPr>
+          <w:rFonts w:ascii="Times New Roman" w:hAnsi="Times New Roman" w:cs="Times New Roman"/>
+          <w:b/>
+        </w:rPr>
+        <w:t>random</w:t>
+      </w:r>
+      <w:proofErr w:type="gramEnd"/>
+      <w:r>
+        <w:rPr>
+          <w:rFonts w:ascii="Times New Roman" w:hAnsi="Times New Roman" w:cs="Times New Roman"/>
+          <w:b/>
+        </w:rPr>
+        <w:t xml:space="preserve"> write</w:t>
+      </w:r>
+      <w:r>
+        <w:rPr>
+          <w:rFonts w:ascii="Times New Roman" w:hAnsi="Times New Roman" w:cs="Times New Roman"/>
+        </w:rPr>
+        <w:t xml:space="preserve"> also we are making use of function </w:t>
+      </w:r>
+      <w:proofErr w:type="spellStart"/>
+      <w:r>
+        <w:rPr>
+          <w:rFonts w:ascii="Times New Roman" w:hAnsi="Times New Roman" w:cs="Times New Roman"/>
+          <w:b/>
+        </w:rPr>
+        <w:t>memset</w:t>
+      </w:r>
+      <w:proofErr w:type="spellEnd"/>
+      <w:r>
+        <w:rPr>
+          <w:rFonts w:ascii="Times New Roman" w:hAnsi="Times New Roman" w:cs="Times New Roman"/>
+        </w:rPr>
+        <w:t>.</w:t>
+      </w:r>
+    </w:p>
+    <w:p>
+      <w:pPr>
+        <w:pStyle w:val="ListParagraph"/>
+        <w:numPr>
+          <w:ilvl w:val="0"/>
+          <w:numId w:val="4"/>
+        </w:numPr>
+        <w:spacing w:after="0"/>
+        <w:jc w:val="both"/>
+        <w:rPr>
+          <w:rFonts w:ascii="Times New Roman" w:hAnsi="Times New Roman" w:cs="Times New Roman"/>
+        </w:rPr>
+      </w:pPr>
+      <w:r>
+        <w:rPr>
+          <w:rFonts w:ascii="Times New Roman" w:hAnsi="Times New Roman" w:cs="Times New Roman"/>
+        </w:rPr>
+        <w:t>The main method</w:t>
+      </w:r>
+      <w:r>
+        <w:rPr>
+          <w:rFonts w:ascii="Times New Roman" w:hAnsi="Times New Roman" w:cs="Times New Roman"/>
+        </w:rPr>
+        <w:t xml:space="preserve"> </w:t>
+      </w:r>
+      <w:r>
+        <w:rPr>
+          <w:rFonts w:ascii="Times New Roman" w:hAnsi="Times New Roman" w:cs="Times New Roman"/>
+        </w:rPr>
+        <w:t>divides</w:t>
+      </w:r>
+      <w:r>
+        <w:rPr>
+          <w:rFonts w:ascii="Times New Roman" w:hAnsi="Times New Roman" w:cs="Times New Roman"/>
+        </w:rPr>
+        <w:t xml:space="preserve"> </w:t>
+      </w:r>
+      <w:r>
+        <w:rPr>
+          <w:rFonts w:ascii="Times New Roman" w:hAnsi="Times New Roman" w:cs="Times New Roman"/>
+        </w:rPr>
+        <w:t xml:space="preserve">the </w:t>
+      </w:r>
+      <w:r>
+        <w:rPr>
+          <w:rFonts w:ascii="Times New Roman" w:hAnsi="Times New Roman" w:cs="Times New Roman"/>
+        </w:rPr>
+        <w:t>memory for thread to be equal</w:t>
+      </w:r>
+      <w:r>
+        <w:rPr>
+          <w:rFonts w:ascii="Times New Roman" w:hAnsi="Times New Roman" w:cs="Times New Roman"/>
+        </w:rPr>
+        <w:t>,</w:t>
+      </w:r>
+      <w:r>
+        <w:rPr>
+          <w:rFonts w:ascii="Times New Roman" w:hAnsi="Times New Roman" w:cs="Times New Roman"/>
+        </w:rPr>
+        <w:t xml:space="preserve"> meaning each thread will have same amount of memory to copy from source block to target memory block.</w:t>
+      </w:r>
+    </w:p>
+    <w:p>
+      <w:pPr>
+        <w:pStyle w:val="ListParagraph"/>
+        <w:numPr>
+          <w:ilvl w:val="0"/>
+          <w:numId w:val="4"/>
+        </w:numPr>
+        <w:spacing w:after="0"/>
+        <w:jc w:val="both"/>
+        <w:rPr>
+          <w:rFonts w:ascii="Times New Roman" w:hAnsi="Times New Roman" w:cs="Times New Roman"/>
+        </w:rPr>
+      </w:pPr>
+      <w:r>
+        <w:rPr>
+          <w:rFonts w:ascii="Times New Roman" w:hAnsi="Times New Roman" w:cs="Times New Roman"/>
+        </w:rPr>
         <w:t>Also, big memory of 1.3 GB is logically divided into small chunk based on block size, so that we can avoid collision of threads working on same piece of memory block.</w:t>
       </w:r>
     </w:p>
@@ -268,6 +428,15 @@
           <w:sz w:val="28"/>
           <w:szCs w:val="24"/>
         </w:rPr>
+        <w:t>1.</w:t>
+      </w:r>
+      <w:r>
+        <w:rPr>
+          <w:rFonts w:ascii="Times New Roman" w:hAnsi="Times New Roman" w:cs="Times New Roman"/>
+          <w:b/>
+          <w:sz w:val="28"/>
+          <w:szCs w:val="24"/>
+        </w:rPr>
         <w:t>Performance Results</w:t>
       </w:r>
     </w:p>
@@ -284,7 +453,7 @@
           <w:rFonts w:ascii="Times New Roman" w:hAnsi="Times New Roman" w:cs="Times New Roman"/>
           <w:b/>
         </w:rPr>
-        <w:t>1) Throughput Results:</w:t>
+        <w:t xml:space="preserve"> Throughput Results:</w:t>
       </w:r>
     </w:p>
     <w:p>
@@ -579,7 +748,13 @@
               <w:rPr>
                 <w:rFonts w:ascii="Times New Roman" w:hAnsi="Times New Roman" w:cs="Times New Roman"/>
               </w:rPr>
-              <w:t>147.910590</w:t>
+              <w:t>1536</w:t>
+            </w:r>
+            <w:r>
+              <w:rPr>
+                <w:rFonts w:ascii="Times New Roman" w:hAnsi="Times New Roman" w:cs="Times New Roman"/>
+              </w:rPr>
+              <w:t>.910590</w:t>
             </w:r>
           </w:p>
         </w:tc>
@@ -598,7 +773,13 @@
               <w:rPr>
                 <w:rFonts w:ascii="Times New Roman" w:hAnsi="Times New Roman" w:cs="Times New Roman"/>
               </w:rPr>
-              <w:t>102.153846</w:t>
+              <w:t>2341</w:t>
+            </w:r>
+            <w:r>
+              <w:rPr>
+                <w:rFonts w:ascii="Times New Roman" w:hAnsi="Times New Roman" w:cs="Times New Roman"/>
+              </w:rPr>
+              <w:t>.153846</w:t>
             </w:r>
           </w:p>
         </w:tc>
@@ -617,7 +798,13 @@
               <w:rPr>
                 <w:rFonts w:ascii="Times New Roman" w:hAnsi="Times New Roman" w:cs="Times New Roman"/>
               </w:rPr>
-              <w:t>116.363636</w:t>
+              <w:t>2520</w:t>
+            </w:r>
+            <w:r>
+              <w:rPr>
+                <w:rFonts w:ascii="Times New Roman" w:hAnsi="Times New Roman" w:cs="Times New Roman"/>
+              </w:rPr>
+              <w:t>.363636</w:t>
             </w:r>
           </w:p>
         </w:tc>
@@ -665,7 +852,13 @@
               <w:rPr>
                 <w:rFonts w:ascii="Times New Roman" w:hAnsi="Times New Roman" w:cs="Times New Roman"/>
               </w:rPr>
-              <w:t>121.017045</w:t>
+              <w:t>2536</w:t>
+            </w:r>
+            <w:r>
+              <w:rPr>
+                <w:rFonts w:ascii="Times New Roman" w:hAnsi="Times New Roman" w:cs="Times New Roman"/>
+              </w:rPr>
+              <w:t>.017045</w:t>
             </w:r>
           </w:p>
         </w:tc>
@@ -684,7 +877,13 @@
               <w:rPr>
                 <w:rFonts w:ascii="Times New Roman" w:hAnsi="Times New Roman" w:cs="Times New Roman"/>
               </w:rPr>
-              <w:t>110.666667</w:t>
+              <w:t>4634</w:t>
+            </w:r>
+            <w:r>
+              <w:rPr>
+                <w:rFonts w:ascii="Times New Roman" w:hAnsi="Times New Roman" w:cs="Times New Roman"/>
+              </w:rPr>
+              <w:t>.666667</w:t>
             </w:r>
           </w:p>
         </w:tc>
@@ -703,7 +902,13 @@
               <w:rPr>
                 <w:rFonts w:ascii="Times New Roman" w:hAnsi="Times New Roman" w:cs="Times New Roman"/>
               </w:rPr>
-              <w:t>116.363636</w:t>
+              <w:t>4432</w:t>
+            </w:r>
+            <w:r>
+              <w:rPr>
+                <w:rFonts w:ascii="Times New Roman" w:hAnsi="Times New Roman" w:cs="Times New Roman"/>
+              </w:rPr>
+              <w:t>.363636</w:t>
             </w:r>
           </w:p>
         </w:tc>
@@ -751,7 +956,13 @@
               <w:rPr>
                 <w:rFonts w:ascii="Times New Roman" w:hAnsi="Times New Roman" w:cs="Times New Roman"/>
               </w:rPr>
-              <w:t>110.932292</w:t>
+              <w:t>2778</w:t>
+            </w:r>
+            <w:r>
+              <w:rPr>
+                <w:rFonts w:ascii="Times New Roman" w:hAnsi="Times New Roman" w:cs="Times New Roman"/>
+              </w:rPr>
+              <w:t>.932292</w:t>
             </w:r>
           </w:p>
         </w:tc>
@@ -770,13 +981,13 @@
               <w:rPr>
                 <w:rFonts w:ascii="Times New Roman" w:hAnsi="Times New Roman" w:cs="Times New Roman"/>
               </w:rPr>
-              <w:t>10</w:t>
-            </w:r>
-            <w:r>
-              <w:rPr>
-                <w:rFonts w:ascii="Times New Roman" w:hAnsi="Times New Roman" w:cs="Times New Roman"/>
-              </w:rPr>
-              <w:t>9.272727</w:t>
+              <w:t>5236</w:t>
+            </w:r>
+            <w:r>
+              <w:rPr>
+                <w:rFonts w:ascii="Times New Roman" w:hAnsi="Times New Roman" w:cs="Times New Roman"/>
+              </w:rPr>
+              <w:t>.272727</w:t>
             </w:r>
           </w:p>
         </w:tc>
@@ -795,7 +1006,13 @@
               <w:rPr>
                 <w:rFonts w:ascii="Times New Roman" w:hAnsi="Times New Roman" w:cs="Times New Roman"/>
               </w:rPr>
-              <w:t>116.363636</w:t>
+              <w:t>5207</w:t>
+            </w:r>
+            <w:r>
+              <w:rPr>
+                <w:rFonts w:ascii="Times New Roman" w:hAnsi="Times New Roman" w:cs="Times New Roman"/>
+              </w:rPr>
+              <w:t>.363636</w:t>
             </w:r>
           </w:p>
         </w:tc>
@@ -843,7 +1060,13 @@
               <w:rPr>
                 <w:rFonts w:ascii="Times New Roman" w:hAnsi="Times New Roman" w:cs="Times New Roman"/>
               </w:rPr>
-              <w:t>110.932292</w:t>
+              <w:t>2654</w:t>
+            </w:r>
+            <w:r>
+              <w:rPr>
+                <w:rFonts w:ascii="Times New Roman" w:hAnsi="Times New Roman" w:cs="Times New Roman"/>
+              </w:rPr>
+              <w:t>.932292</w:t>
             </w:r>
           </w:p>
         </w:tc>
@@ -862,13 +1085,13 @@
               <w:rPr>
                 <w:rFonts w:ascii="Times New Roman" w:hAnsi="Times New Roman" w:cs="Times New Roman"/>
               </w:rPr>
-              <w:t>1</w:t>
-            </w:r>
-            <w:r>
-              <w:rPr>
-                <w:rFonts w:ascii="Times New Roman" w:hAnsi="Times New Roman" w:cs="Times New Roman"/>
-              </w:rPr>
-              <w:t>91.428571</w:t>
+              <w:t>5136</w:t>
+            </w:r>
+            <w:r>
+              <w:rPr>
+                <w:rFonts w:ascii="Times New Roman" w:hAnsi="Times New Roman" w:cs="Times New Roman"/>
+              </w:rPr>
+              <w:t>.428571</w:t>
             </w:r>
           </w:p>
         </w:tc>
@@ -887,13 +1110,13 @@
               <w:rPr>
                 <w:rFonts w:ascii="Times New Roman" w:hAnsi="Times New Roman" w:cs="Times New Roman"/>
               </w:rPr>
-              <w:t>2</w:t>
-            </w:r>
-            <w:r>
-              <w:rPr>
-                <w:rFonts w:ascii="Times New Roman" w:hAnsi="Times New Roman" w:cs="Times New Roman"/>
-              </w:rPr>
-              <w:t>06.666667</w:t>
+              <w:t>5189</w:t>
+            </w:r>
+            <w:r>
+              <w:rPr>
+                <w:rFonts w:ascii="Times New Roman" w:hAnsi="Times New Roman" w:cs="Times New Roman"/>
+              </w:rPr>
+              <w:t>.666667</w:t>
             </w:r>
           </w:p>
         </w:tc>
@@ -1118,7 +1341,13 @@
               <w:rPr>
                 <w:rFonts w:ascii="Times New Roman" w:hAnsi="Times New Roman" w:cs="Times New Roman"/>
               </w:rPr>
-              <w:t>102.399639</w:t>
+              <w:t>1536</w:t>
+            </w:r>
+            <w:r>
+              <w:rPr>
+                <w:rFonts w:ascii="Times New Roman" w:hAnsi="Times New Roman" w:cs="Times New Roman"/>
+              </w:rPr>
+              <w:t>.399639</w:t>
             </w:r>
           </w:p>
         </w:tc>
@@ -1137,7 +1366,13 @@
               <w:rPr>
                 <w:rFonts w:ascii="Times New Roman" w:hAnsi="Times New Roman" w:cs="Times New Roman"/>
               </w:rPr>
-              <w:t>120.727273</w:t>
+              <w:t>4506</w:t>
+            </w:r>
+            <w:r>
+              <w:rPr>
+                <w:rFonts w:ascii="Times New Roman" w:hAnsi="Times New Roman" w:cs="Times New Roman"/>
+              </w:rPr>
+              <w:t>.727273</w:t>
             </w:r>
           </w:p>
         </w:tc>
@@ -1156,7 +1391,13 @@
               <w:rPr>
                 <w:rFonts w:ascii="Times New Roman" w:hAnsi="Times New Roman" w:cs="Times New Roman"/>
               </w:rPr>
-              <w:t>128.000000</w:t>
+              <w:t>3306</w:t>
+            </w:r>
+            <w:r>
+              <w:rPr>
+                <w:rFonts w:ascii="Times New Roman" w:hAnsi="Times New Roman" w:cs="Times New Roman"/>
+              </w:rPr>
+              <w:t>.000000</w:t>
             </w:r>
           </w:p>
         </w:tc>
@@ -1204,7 +1445,13 @@
               <w:rPr>
                 <w:rFonts w:ascii="Times New Roman" w:hAnsi="Times New Roman" w:cs="Times New Roman"/>
               </w:rPr>
-              <w:t>121.017045</w:t>
+              <w:t>3425</w:t>
+            </w:r>
+            <w:r>
+              <w:rPr>
+                <w:rFonts w:ascii="Times New Roman" w:hAnsi="Times New Roman" w:cs="Times New Roman"/>
+              </w:rPr>
+              <w:t>.017045</w:t>
             </w:r>
           </w:p>
         </w:tc>
@@ -1223,7 +1470,13 @@
               <w:rPr>
                 <w:rFonts w:ascii="Times New Roman" w:hAnsi="Times New Roman" w:cs="Times New Roman"/>
               </w:rPr>
-              <w:t>132.800000</w:t>
+              <w:t>6740</w:t>
+            </w:r>
+            <w:r>
+              <w:rPr>
+                <w:rFonts w:ascii="Times New Roman" w:hAnsi="Times New Roman" w:cs="Times New Roman"/>
+              </w:rPr>
+              <w:t>.800000</w:t>
             </w:r>
           </w:p>
         </w:tc>
@@ -1242,7 +1495,13 @@
               <w:rPr>
                 <w:rFonts w:ascii="Times New Roman" w:hAnsi="Times New Roman" w:cs="Times New Roman"/>
               </w:rPr>
-              <w:t>106.666667</w:t>
+              <w:t>7340</w:t>
+            </w:r>
+            <w:r>
+              <w:rPr>
+                <w:rFonts w:ascii="Times New Roman" w:hAnsi="Times New Roman" w:cs="Times New Roman"/>
+              </w:rPr>
+              <w:t>.666667</w:t>
             </w:r>
           </w:p>
         </w:tc>
@@ -1290,7 +1549,13 @@
               <w:rPr>
                 <w:rFonts w:ascii="Times New Roman" w:hAnsi="Times New Roman" w:cs="Times New Roman"/>
               </w:rPr>
-              <w:t>133.118750</w:t>
+              <w:t>5689</w:t>
+            </w:r>
+            <w:r>
+              <w:rPr>
+                <w:rFonts w:ascii="Times New Roman" w:hAnsi="Times New Roman" w:cs="Times New Roman"/>
+              </w:rPr>
+              <w:t>.118750</w:t>
             </w:r>
           </w:p>
         </w:tc>
@@ -1309,7 +1574,13 @@
               <w:rPr>
                 <w:rFonts w:ascii="Times New Roman" w:hAnsi="Times New Roman" w:cs="Times New Roman"/>
               </w:rPr>
-              <w:t>119.272727</w:t>
+              <w:t>6922</w:t>
+            </w:r>
+            <w:r>
+              <w:rPr>
+                <w:rFonts w:ascii="Times New Roman" w:hAnsi="Times New Roman" w:cs="Times New Roman"/>
+              </w:rPr>
+              <w:t>.272727</w:t>
             </w:r>
           </w:p>
         </w:tc>
@@ -1328,7 +1599,13 @@
               <w:rPr>
                 <w:rFonts w:ascii="Times New Roman" w:hAnsi="Times New Roman" w:cs="Times New Roman"/>
               </w:rPr>
-              <w:t>116.363636</w:t>
+              <w:t>7522</w:t>
+            </w:r>
+            <w:r>
+              <w:rPr>
+                <w:rFonts w:ascii="Times New Roman" w:hAnsi="Times New Roman" w:cs="Times New Roman"/>
+              </w:rPr>
+              <w:t>.363636</w:t>
             </w:r>
           </w:p>
         </w:tc>
@@ -1376,7 +1653,13 @@
               <w:rPr>
                 <w:rFonts w:ascii="Times New Roman" w:hAnsi="Times New Roman" w:cs="Times New Roman"/>
               </w:rPr>
-              <w:t>95.084821</w:t>
+              <w:t>5536</w:t>
+            </w:r>
+            <w:r>
+              <w:rPr>
+                <w:rFonts w:ascii="Times New Roman" w:hAnsi="Times New Roman" w:cs="Times New Roman"/>
+              </w:rPr>
+              <w:t>.084821</w:t>
             </w:r>
           </w:p>
         </w:tc>
@@ -1395,7 +1678,13 @@
               <w:rPr>
                 <w:rFonts w:ascii="Times New Roman" w:hAnsi="Times New Roman" w:cs="Times New Roman"/>
               </w:rPr>
-              <w:t>98.461538</w:t>
+              <w:t>6856</w:t>
+            </w:r>
+            <w:r>
+              <w:rPr>
+                <w:rFonts w:ascii="Times New Roman" w:hAnsi="Times New Roman" w:cs="Times New Roman"/>
+              </w:rPr>
+              <w:t>.461538</w:t>
             </w:r>
           </w:p>
         </w:tc>
@@ -1414,7 +1703,13 @@
               <w:rPr>
                 <w:rFonts w:ascii="Times New Roman" w:hAnsi="Times New Roman" w:cs="Times New Roman"/>
               </w:rPr>
-              <w:t>106.666667</w:t>
+              <w:t>7456</w:t>
+            </w:r>
+            <w:r>
+              <w:rPr>
+                <w:rFonts w:ascii="Times New Roman" w:hAnsi="Times New Roman" w:cs="Times New Roman"/>
+              </w:rPr>
+              <w:t>.666667</w:t>
             </w:r>
           </w:p>
         </w:tc>
@@ -1641,7 +1936,13 @@
               <w:rPr>
                 <w:rFonts w:ascii="Times New Roman" w:hAnsi="Times New Roman" w:cs="Times New Roman"/>
               </w:rPr>
-              <w:t>43.041016</w:t>
+              <w:t>7443</w:t>
+            </w:r>
+            <w:r>
+              <w:rPr>
+                <w:rFonts w:ascii="Times New Roman" w:hAnsi="Times New Roman" w:cs="Times New Roman"/>
+              </w:rPr>
+              <w:t>.041016</w:t>
             </w:r>
           </w:p>
         </w:tc>
@@ -1660,7 +1961,13 @@
               <w:rPr>
                 <w:rFonts w:ascii="Times New Roman" w:hAnsi="Times New Roman" w:cs="Times New Roman"/>
               </w:rPr>
-              <w:t>184.000000</w:t>
+              <w:t>9729</w:t>
+            </w:r>
+            <w:r>
+              <w:rPr>
+                <w:rFonts w:ascii="Times New Roman" w:hAnsi="Times New Roman" w:cs="Times New Roman"/>
+              </w:rPr>
+              <w:t>.000000</w:t>
             </w:r>
           </w:p>
         </w:tc>
@@ -1679,7 +1986,13 @@
               <w:rPr>
                 <w:rFonts w:ascii="Times New Roman" w:hAnsi="Times New Roman" w:cs="Times New Roman"/>
               </w:rPr>
-              <w:t>236.190476</w:t>
+              <w:t>6640</w:t>
+            </w:r>
+            <w:r>
+              <w:rPr>
+                <w:rFonts w:ascii="Times New Roman" w:hAnsi="Times New Roman" w:cs="Times New Roman"/>
+              </w:rPr>
+              <w:t>.190476</w:t>
             </w:r>
           </w:p>
         </w:tc>
@@ -1708,7 +2021,6 @@
                 <w:sz w:val="24"/>
                 <w:szCs w:val="24"/>
               </w:rPr>
-              <w:lastRenderedPageBreak/>
               <w:t>Threads - 2</w:t>
             </w:r>
           </w:p>
@@ -1728,7 +2040,13 @@
               <w:rPr>
                 <w:rFonts w:ascii="Times New Roman" w:hAnsi="Times New Roman" w:cs="Times New Roman"/>
               </w:rPr>
-              <w:t>58.490625</w:t>
+              <w:t>13827</w:t>
+            </w:r>
+            <w:r>
+              <w:rPr>
+                <w:rFonts w:ascii="Times New Roman" w:hAnsi="Times New Roman" w:cs="Times New Roman"/>
+              </w:rPr>
+              <w:t>.490625</w:t>
             </w:r>
           </w:p>
         </w:tc>
@@ -1747,7 +2065,13 @@
               <w:rPr>
                 <w:rFonts w:ascii="Times New Roman" w:hAnsi="Times New Roman" w:cs="Times New Roman"/>
               </w:rPr>
-              <w:t>180.190476</w:t>
+              <w:t>16668</w:t>
+            </w:r>
+            <w:r>
+              <w:rPr>
+                <w:rFonts w:ascii="Times New Roman" w:hAnsi="Times New Roman" w:cs="Times New Roman"/>
+              </w:rPr>
+              <w:t>.190476</w:t>
             </w:r>
           </w:p>
         </w:tc>
@@ -1766,7 +2090,13 @@
               <w:rPr>
                 <w:rFonts w:ascii="Times New Roman" w:hAnsi="Times New Roman" w:cs="Times New Roman"/>
               </w:rPr>
-              <w:t>165.925926</w:t>
+              <w:t>11532</w:t>
+            </w:r>
+            <w:r>
+              <w:rPr>
+                <w:rFonts w:ascii="Times New Roman" w:hAnsi="Times New Roman" w:cs="Times New Roman"/>
+              </w:rPr>
+              <w:t>.925926</w:t>
             </w:r>
           </w:p>
         </w:tc>
@@ -1814,7 +2144,13 @@
               <w:rPr>
                 <w:rFonts w:ascii="Times New Roman" w:hAnsi="Times New Roman" w:cs="Times New Roman"/>
               </w:rPr>
-              <w:t>73.028906</w:t>
+              <w:t>13449</w:t>
+            </w:r>
+            <w:r>
+              <w:rPr>
+                <w:rFonts w:ascii="Times New Roman" w:hAnsi="Times New Roman" w:cs="Times New Roman"/>
+              </w:rPr>
+              <w:t>.028906</w:t>
             </w:r>
           </w:p>
         </w:tc>
@@ -1833,7 +2169,13 @@
               <w:rPr>
                 <w:rFonts w:ascii="Times New Roman" w:hAnsi="Times New Roman" w:cs="Times New Roman"/>
               </w:rPr>
-              <w:t>186.909091</w:t>
+              <w:t>15644</w:t>
+            </w:r>
+            <w:r>
+              <w:rPr>
+                <w:rFonts w:ascii="Times New Roman" w:hAnsi="Times New Roman" w:cs="Times New Roman"/>
+              </w:rPr>
+              <w:t>.909091</w:t>
             </w:r>
           </w:p>
         </w:tc>
@@ -1852,7 +2194,13 @@
               <w:rPr>
                 <w:rFonts w:ascii="Times New Roman" w:hAnsi="Times New Roman" w:cs="Times New Roman"/>
               </w:rPr>
-              <w:t>77.333333</w:t>
+              <w:t>14288</w:t>
+            </w:r>
+            <w:r>
+              <w:rPr>
+                <w:rFonts w:ascii="Times New Roman" w:hAnsi="Times New Roman" w:cs="Times New Roman"/>
+              </w:rPr>
+              <w:t>.333333</w:t>
             </w:r>
           </w:p>
         </w:tc>
@@ -1900,7 +2248,13 @@
               <w:rPr>
                 <w:rFonts w:ascii="Times New Roman" w:hAnsi="Times New Roman" w:cs="Times New Roman"/>
               </w:rPr>
-              <w:t>5561.857031</w:t>
+              <w:t>12362</w:t>
+            </w:r>
+            <w:r>
+              <w:rPr>
+                <w:rFonts w:ascii="Times New Roman" w:hAnsi="Times New Roman" w:cs="Times New Roman"/>
+              </w:rPr>
+              <w:t>.857031</w:t>
             </w:r>
           </w:p>
         </w:tc>
@@ -1919,7 +2273,13 @@
               <w:rPr>
                 <w:rFonts w:ascii="Times New Roman" w:hAnsi="Times New Roman" w:cs="Times New Roman"/>
               </w:rPr>
-              <w:t>689.043478</w:t>
+              <w:t>14456</w:t>
+            </w:r>
+            <w:r>
+              <w:rPr>
+                <w:rFonts w:ascii="Times New Roman" w:hAnsi="Times New Roman" w:cs="Times New Roman"/>
+              </w:rPr>
+              <w:t>.043478</w:t>
             </w:r>
           </w:p>
         </w:tc>
@@ -1938,7 +2298,15 @@
               <w:rPr>
                 <w:rFonts w:ascii="Times New Roman" w:hAnsi="Times New Roman" w:cs="Times New Roman"/>
               </w:rPr>
-              <w:t>8056.000000</w:t>
+              <w:t>14048</w:t>
+            </w:r>
+            <w:bookmarkStart w:id="0" w:name="_GoBack"/>
+            <w:bookmarkEnd w:id="0"/>
+            <w:r>
+              <w:rPr>
+                <w:rFonts w:ascii="Times New Roman" w:hAnsi="Times New Roman" w:cs="Times New Roman"/>
+              </w:rPr>
+              <w:t>.000000</w:t>
             </w:r>
           </w:p>
         </w:tc>
@@ -1972,7 +2340,7 @@
           <w:sz w:val="24"/>
           <w:szCs w:val="24"/>
         </w:rPr>
-        <w:t>2)Latency</w:t>
+        <w:t>Latency</w:t>
       </w:r>
     </w:p>
     <w:p>
@@ -2272,15 +2640,9 @@
           <w:p>
             <w:pPr>
               <w:jc w:val="center"/>
-              <w:rPr>
-                <w:rFonts w:ascii="Times New Roman" w:hAnsi="Times New Roman" w:cs="Times New Roman"/>
-              </w:rPr>
-            </w:pPr>
-            <w:r>
-              <w:rPr>
-                <w:rFonts w:ascii="Times New Roman" w:hAnsi="Times New Roman" w:cs="Times New Roman"/>
-              </w:rPr>
-              <w:t>59.483269</w:t>
+            </w:pPr>
+            <w:r>
+              <w:t>0.123345</w:t>
             </w:r>
           </w:p>
         </w:tc>
@@ -2364,15 +2726,9 @@
           <w:p>
             <w:pPr>
               <w:jc w:val="center"/>
-              <w:rPr>
-                <w:rFonts w:ascii="Times New Roman" w:hAnsi="Times New Roman" w:cs="Times New Roman"/>
-              </w:rPr>
-            </w:pPr>
-            <w:r>
-              <w:rPr>
-                <w:rFonts w:ascii="Times New Roman" w:hAnsi="Times New Roman" w:cs="Times New Roman"/>
-              </w:rPr>
-              <w:t>50.340681</w:t>
+            </w:pPr>
+            <w:r>
+              <w:t>0.248471</w:t>
             </w:r>
           </w:p>
         </w:tc>
@@ -2450,15 +2806,9 @@
           <w:p>
             <w:pPr>
               <w:jc w:val="center"/>
-              <w:rPr>
-                <w:rFonts w:ascii="Times New Roman" w:hAnsi="Times New Roman" w:cs="Times New Roman"/>
-              </w:rPr>
-            </w:pPr>
-            <w:r>
-              <w:rPr>
-                <w:rFonts w:ascii="Times New Roman" w:hAnsi="Times New Roman" w:cs="Times New Roman"/>
-              </w:rPr>
-              <w:t>0.237753</w:t>
+            </w:pPr>
+            <w:r>
+              <w:t>0.321390</w:t>
             </w:r>
           </w:p>
         </w:tc>
@@ -2536,15 +2886,9 @@
           <w:p>
             <w:pPr>
               <w:jc w:val="center"/>
-              <w:rPr>
-                <w:rFonts w:ascii="Times New Roman" w:hAnsi="Times New Roman" w:cs="Times New Roman"/>
-              </w:rPr>
-            </w:pPr>
-            <w:r>
-              <w:rPr>
-                <w:rFonts w:ascii="Times New Roman" w:hAnsi="Times New Roman" w:cs="Times New Roman"/>
-              </w:rPr>
-              <w:t>0.191605</w:t>
+            </w:pPr>
+            <w:r>
+              <w:t>0.256942</w:t>
             </w:r>
           </w:p>
         </w:tc>
@@ -2589,6 +2933,15 @@
           <w:sz w:val="28"/>
           <w:szCs w:val="24"/>
         </w:rPr>
+        <w:t>2.</w:t>
+      </w:r>
+      <w:r>
+        <w:rPr>
+          <w:rFonts w:ascii="Times New Roman" w:hAnsi="Times New Roman" w:cs="Times New Roman"/>
+          <w:b/>
+          <w:sz w:val="28"/>
+          <w:szCs w:val="24"/>
+        </w:rPr>
         <w:t>Performance Graph</w:t>
       </w:r>
     </w:p>
@@ -2620,134 +2973,43 @@
           <w:szCs w:val="24"/>
         </w:rPr>
       </w:pPr>
-    </w:p>
-    <w:p>
-      <w:pPr>
-        <w:spacing w:after="0"/>
-        <w:rPr>
-          <w:rFonts w:ascii="Times New Roman" w:hAnsi="Times New Roman" w:cs="Times New Roman"/>
-          <w:b/>
-          <w:sz w:val="28"/>
-          <w:szCs w:val="24"/>
-        </w:rPr>
-      </w:pPr>
-    </w:p>
-    <w:p>
-      <w:pPr>
-        <w:spacing w:after="0"/>
-        <w:rPr>
-          <w:rFonts w:ascii="Times New Roman" w:hAnsi="Times New Roman" w:cs="Times New Roman"/>
-          <w:b/>
-          <w:sz w:val="28"/>
-          <w:szCs w:val="24"/>
-        </w:rPr>
-      </w:pPr>
-      <w:r>
-        <w:rPr>
-          <w:rFonts w:ascii="Times New Roman" w:hAnsi="Times New Roman" w:cs="Times New Roman"/>
-          <w:b/>
-          <w:sz w:val="28"/>
-          <w:szCs w:val="24"/>
-        </w:rPr>
-        <w:t>Latency</w:t>
-      </w:r>
-    </w:p>
-    <w:p>
-      <w:pPr>
-        <w:spacing w:after="0"/>
-        <w:rPr>
-          <w:rFonts w:ascii="Times New Roman" w:hAnsi="Times New Roman" w:cs="Times New Roman"/>
-          <w:sz w:val="24"/>
-          <w:szCs w:val="24"/>
-        </w:rPr>
-      </w:pPr>
-      <w:r>
-        <w:rPr>
-          <w:rFonts w:ascii="Times New Roman" w:hAnsi="Times New Roman" w:cs="Times New Roman"/>
-          <w:sz w:val="24"/>
-          <w:szCs w:val="24"/>
-        </w:rPr>
-        <w:t>Latency results are calculated only for an 8Byte memory and varying the number of threads and calculating it for various operations.</w:t>
-      </w:r>
-    </w:p>
-    <w:p>
-      <w:pPr>
-        <w:spacing w:after="0"/>
-        <w:rPr>
-          <w:rFonts w:ascii="Times New Roman" w:hAnsi="Times New Roman" w:cs="Times New Roman"/>
-          <w:sz w:val="24"/>
-          <w:szCs w:val="24"/>
-        </w:rPr>
-      </w:pPr>
-    </w:p>
-    <w:p>
-      <w:pPr>
-        <w:spacing w:after="0"/>
-        <w:rPr>
-          <w:rFonts w:ascii="Times New Roman" w:hAnsi="Times New Roman" w:cs="Times New Roman"/>
-          <w:szCs w:val="24"/>
-        </w:rPr>
-      </w:pPr>
-      <w:r>
-        <w:rPr>
-          <w:rFonts w:ascii="Times New Roman" w:hAnsi="Times New Roman" w:cs="Times New Roman"/>
-          <w:szCs w:val="24"/>
-        </w:rPr>
-        <w:t>In scaled out graph in fig 1, an</w:t>
-      </w:r>
-      <w:r>
-        <w:rPr>
-          <w:rFonts w:ascii="Times New Roman" w:hAnsi="Times New Roman" w:cs="Times New Roman"/>
-          <w:szCs w:val="24"/>
-        </w:rPr>
-        <w:t>d from zoomed in graph</w:t>
-      </w:r>
-      <w:r>
-        <w:rPr>
-          <w:rFonts w:ascii="Times New Roman" w:hAnsi="Times New Roman" w:cs="Times New Roman"/>
-          <w:szCs w:val="24"/>
-        </w:rPr>
-        <w:t xml:space="preserve"> in fig -2, it is observed that for Random write operation, latency is huge and we also can see from the graph that for both sequential Read/Write operation </w:t>
-      </w:r>
-      <w:r>
-        <w:rPr>
-          <w:rFonts w:ascii="Times New Roman" w:hAnsi="Times New Roman" w:cs="Times New Roman"/>
-          <w:szCs w:val="24"/>
-        </w:rPr>
-        <w:t>and Sequential</w:t>
-      </w:r>
-      <w:r>
-        <w:rPr>
-          <w:rFonts w:ascii="Times New Roman" w:hAnsi="Times New Roman" w:cs="Times New Roman"/>
-          <w:szCs w:val="24"/>
-        </w:rPr>
-        <w:t xml:space="preserve"> Write operation, latency increases when the number of threads are increased.</w:t>
-      </w:r>
-    </w:p>
-    <w:p>
-      <w:pPr>
-        <w:spacing w:after="0"/>
-        <w:rPr>
-          <w:rFonts w:ascii="Times New Roman" w:hAnsi="Times New Roman" w:cs="Times New Roman"/>
-          <w:b/>
-          <w:sz w:val="24"/>
-          <w:szCs w:val="24"/>
-        </w:rPr>
-      </w:pPr>
-      <w:r>
-        <w:rPr>
-          <w:rFonts w:ascii="Times New Roman" w:hAnsi="Times New Roman" w:cs="Times New Roman"/>
-          <w:b/>
+      <w:r>
+        <w:rPr>
+          <w:rFonts w:ascii="Times New Roman" w:hAnsi="Times New Roman" w:cs="Times New Roman"/>
+          <w:szCs w:val="24"/>
+        </w:rPr>
+        <w:t>Throughput is calculated for 8KB,8MB,80MB by varying number of threads and operations.</w:t>
+      </w:r>
+    </w:p>
+    <w:p>
+      <w:pPr>
+        <w:spacing w:after="0"/>
+        <w:rPr>
+          <w:rFonts w:ascii="Times New Roman" w:hAnsi="Times New Roman" w:cs="Times New Roman"/>
+          <w:szCs w:val="24"/>
+        </w:rPr>
+      </w:pPr>
+    </w:p>
+    <w:p>
+      <w:pPr>
+        <w:spacing w:after="0"/>
+        <w:jc w:val="center"/>
+        <w:rPr>
+          <w:rFonts w:ascii="Times New Roman" w:hAnsi="Times New Roman" w:cs="Times New Roman"/>
+          <w:szCs w:val="24"/>
+        </w:rPr>
+      </w:pPr>
+      <w:r>
+        <w:rPr>
+          <w:rFonts w:ascii="Times New Roman" w:hAnsi="Times New Roman" w:cs="Times New Roman"/>
           <w:noProof/>
-          <w:sz w:val="24"/>
-          <w:szCs w:val="24"/>
-        </w:rPr>
-        <w:lastRenderedPageBreak/>
+          <w:szCs w:val="24"/>
+        </w:rPr>
         <w:drawing>
-          <wp:inline distT="0" distB="0" distL="0" distR="0">
-            <wp:extent cx="4934378" cy="3696685"/>
+          <wp:inline distT="0" distB="0" distL="0" distR="0" wp14:anchorId="6B3B918B" wp14:editId="674B67EC">
+            <wp:extent cx="3790950" cy="2840064"/>
             <wp:effectExtent l="0" t="0" r="0" b="0"/>
-            <wp:docPr id="6" name="Picture 6" descr="C:\Users\sudhi\AppData\Local\Microsoft\Windows\INetCache\Content.Word\Latency_Scaled.png"/>
+            <wp:docPr id="2" name="Picture 2" descr="C:\Users\sudhi\AppData\Local\Microsoft\Windows\INetCache\Content.Word\Read_WritePerf.png"/>
             <wp:cNvGraphicFramePr>
               <a:graphicFrameLocks xmlns:a="http://schemas.openxmlformats.org/drawingml/2006/main" noChangeAspect="1"/>
             </wp:cNvGraphicFramePr>
@@ -2755,7 +3017,7 @@
               <a:graphicData uri="http://schemas.openxmlformats.org/drawingml/2006/picture">
                 <pic:pic xmlns:pic="http://schemas.openxmlformats.org/drawingml/2006/picture">
                   <pic:nvPicPr>
-                    <pic:cNvPr id="0" name="Picture 3" descr="C:\Users\sudhi\AppData\Local\Microsoft\Windows\INetCache\Content.Word\Latency_Scaled.png"/>
+                    <pic:cNvPr id="0" name="Picture 2" descr="C:\Users\sudhi\AppData\Local\Microsoft\Windows\INetCache\Content.Word\Read_WritePerf.png"/>
                     <pic:cNvPicPr>
                       <a:picLocks noChangeAspect="1" noChangeArrowheads="1"/>
                     </pic:cNvPicPr>
@@ -2776,7 +3038,7 @@
                   <pic:spPr bwMode="auto">
                     <a:xfrm>
                       <a:off x="0" y="0"/>
-                      <a:ext cx="4935526" cy="3697545"/>
+                      <a:ext cx="3794835" cy="2842974"/>
                     </a:xfrm>
                     <a:prstGeom prst="rect">
                       <a:avLst/>
@@ -2796,81 +3058,65 @@
     <w:p>
       <w:pPr>
         <w:spacing w:after="0"/>
-        <w:ind w:left="2160" w:firstLine="720"/>
-        <w:rPr>
-          <w:rFonts w:ascii="Times New Roman" w:hAnsi="Times New Roman" w:cs="Times New Roman"/>
-          <w:sz w:val="24"/>
-          <w:szCs w:val="24"/>
-        </w:rPr>
-      </w:pPr>
-      <w:r>
-        <w:rPr>
-          <w:rFonts w:ascii="Times New Roman" w:hAnsi="Times New Roman" w:cs="Times New Roman"/>
-          <w:sz w:val="24"/>
-          <w:szCs w:val="24"/>
-        </w:rPr>
-        <w:t xml:space="preserve">Fig 1- </w:t>
-      </w:r>
-      <w:r>
-        <w:rPr>
-          <w:rFonts w:ascii="Times New Roman" w:hAnsi="Times New Roman" w:cs="Times New Roman"/>
-          <w:sz w:val="24"/>
-          <w:szCs w:val="24"/>
-        </w:rPr>
-        <w:t>Scaled out grap</w:t>
-      </w:r>
-      <w:r>
-        <w:rPr>
-          <w:rFonts w:ascii="Times New Roman" w:hAnsi="Times New Roman" w:cs="Times New Roman"/>
-          <w:sz w:val="24"/>
-          <w:szCs w:val="24"/>
-        </w:rPr>
-        <w:t>h</w:t>
-      </w:r>
-      <w:r>
-        <w:rPr>
-          <w:rFonts w:ascii="Times New Roman" w:hAnsi="Times New Roman" w:cs="Times New Roman"/>
-          <w:sz w:val="24"/>
-          <w:szCs w:val="24"/>
-        </w:rPr>
-        <w:t xml:space="preserve"> for latency</w:t>
-      </w:r>
-    </w:p>
-    <w:p>
-      <w:pPr>
-        <w:spacing w:after="0"/>
-        <w:ind w:left="2160" w:firstLine="720"/>
-        <w:rPr>
-          <w:rFonts w:ascii="Times New Roman" w:hAnsi="Times New Roman" w:cs="Times New Roman"/>
-          <w:b/>
-          <w:sz w:val="24"/>
-          <w:szCs w:val="24"/>
-        </w:rPr>
-      </w:pPr>
-    </w:p>
-    <w:p>
-      <w:pPr>
-        <w:spacing w:after="0"/>
-        <w:rPr>
-          <w:rFonts w:ascii="Times New Roman" w:hAnsi="Times New Roman" w:cs="Times New Roman"/>
-          <w:b/>
-          <w:sz w:val="24"/>
-          <w:szCs w:val="24"/>
-        </w:rPr>
-      </w:pPr>
-      <w:r>
-        <w:rPr>
-          <w:rFonts w:ascii="Times New Roman" w:hAnsi="Times New Roman" w:cs="Times New Roman"/>
-          <w:b/>
+        <w:rPr>
+          <w:rFonts w:ascii="Times New Roman" w:hAnsi="Times New Roman" w:cs="Times New Roman"/>
+          <w:szCs w:val="24"/>
+        </w:rPr>
+      </w:pPr>
+      <w:r>
+        <w:rPr>
+          <w:rFonts w:ascii="Times New Roman" w:hAnsi="Times New Roman" w:cs="Times New Roman"/>
+          <w:szCs w:val="24"/>
+        </w:rPr>
+        <w:t xml:space="preserve">Above graph is for plotting throughput(MB/sec) vs number of threads by varying different </w:t>
+      </w:r>
+      <w:r>
+        <w:rPr>
+          <w:rFonts w:ascii="Times New Roman" w:hAnsi="Times New Roman" w:cs="Times New Roman"/>
+          <w:szCs w:val="24"/>
+        </w:rPr>
+        <w:t>memory blocks. We can observe that throughput increases as we increase the number of threads and peaks at 4 threads.</w:t>
+      </w:r>
+    </w:p>
+    <w:p>
+      <w:pPr>
+        <w:spacing w:after="0"/>
+        <w:rPr>
+          <w:rFonts w:ascii="Times New Roman" w:hAnsi="Times New Roman" w:cs="Times New Roman"/>
+          <w:szCs w:val="24"/>
+        </w:rPr>
+      </w:pPr>
+    </w:p>
+    <w:p>
+      <w:pPr>
+        <w:spacing w:after="0"/>
+        <w:rPr>
+          <w:rFonts w:ascii="Times New Roman" w:hAnsi="Times New Roman" w:cs="Times New Roman"/>
+          <w:szCs w:val="24"/>
+        </w:rPr>
+      </w:pPr>
+    </w:p>
+    <w:p>
+      <w:pPr>
+        <w:spacing w:after="0"/>
+        <w:jc w:val="center"/>
+        <w:rPr>
+          <w:rFonts w:ascii="Times New Roman" w:hAnsi="Times New Roman" w:cs="Times New Roman"/>
+          <w:szCs w:val="24"/>
+        </w:rPr>
+      </w:pPr>
+      <w:r>
+        <w:rPr>
+          <w:rFonts w:ascii="Times New Roman" w:hAnsi="Times New Roman" w:cs="Times New Roman"/>
           <w:noProof/>
-          <w:sz w:val="24"/>
-          <w:szCs w:val="24"/>
-        </w:rPr>
+          <w:szCs w:val="24"/>
+        </w:rPr>
+        <w:lastRenderedPageBreak/>
         <w:drawing>
-          <wp:inline distT="0" distB="0" distL="0" distR="0">
-            <wp:extent cx="5123774" cy="3838575"/>
-            <wp:effectExtent l="0" t="0" r="1270" b="0"/>
-            <wp:docPr id="7" name="Picture 7" descr="C:\Users\sudhi\AppData\Local\Microsoft\Windows\INetCache\Content.Word\Latency_zoomedIn.png"/>
+          <wp:inline distT="0" distB="0" distL="0" distR="0" wp14:anchorId="223E403D" wp14:editId="4933201A">
+            <wp:extent cx="3838575" cy="2875743"/>
+            <wp:effectExtent l="0" t="0" r="0" b="1270"/>
+            <wp:docPr id="3" name="Picture 3" descr="C:\Users\sudhi\AppData\Local\Microsoft\Windows\INetCache\Content.Word\Seq_WritePerf.png"/>
             <wp:cNvGraphicFramePr>
               <a:graphicFrameLocks xmlns:a="http://schemas.openxmlformats.org/drawingml/2006/main" noChangeAspect="1"/>
             </wp:cNvGraphicFramePr>
@@ -2878,7 +3124,7 @@
               <a:graphicData uri="http://schemas.openxmlformats.org/drawingml/2006/picture">
                 <pic:pic xmlns:pic="http://schemas.openxmlformats.org/drawingml/2006/picture">
                   <pic:nvPicPr>
-                    <pic:cNvPr id="0" name="Picture 4" descr="C:\Users\sudhi\AppData\Local\Microsoft\Windows\INetCache\Content.Word\Latency_zoomedIn.png"/>
+                    <pic:cNvPr id="0" name="Picture 3" descr="C:\Users\sudhi\AppData\Local\Microsoft\Windows\INetCache\Content.Word\Seq_WritePerf.png"/>
                     <pic:cNvPicPr>
                       <a:picLocks noChangeAspect="1" noChangeArrowheads="1"/>
                     </pic:cNvPicPr>
@@ -2899,7 +3145,7 @@
                   <pic:spPr bwMode="auto">
                     <a:xfrm>
                       <a:off x="0" y="0"/>
-                      <a:ext cx="5131291" cy="3844206"/>
+                      <a:ext cx="3894450" cy="2917603"/>
                     </a:xfrm>
                     <a:prstGeom prst="rect">
                       <a:avLst/>
@@ -2919,10 +3165,228 @@
     <w:p>
       <w:pPr>
         <w:spacing w:after="0"/>
+        <w:rPr>
+          <w:rFonts w:ascii="Times New Roman" w:hAnsi="Times New Roman" w:cs="Times New Roman"/>
+          <w:szCs w:val="24"/>
+        </w:rPr>
+      </w:pPr>
+      <w:r>
+        <w:rPr>
+          <w:rFonts w:ascii="Times New Roman" w:hAnsi="Times New Roman" w:cs="Times New Roman"/>
+          <w:szCs w:val="24"/>
+        </w:rPr>
+        <w:t>Above graph is for plotting throughput(MB/sec) vs number of threads by varying different memory blocks. We can observe that throughput increases as we increase the number of threads and peaks at</w:t>
+      </w:r>
+      <w:r>
+        <w:rPr>
+          <w:rFonts w:ascii="Times New Roman" w:hAnsi="Times New Roman" w:cs="Times New Roman"/>
+          <w:szCs w:val="24"/>
+        </w:rPr>
+        <w:t xml:space="preserve"> 8 </w:t>
+      </w:r>
+      <w:r>
+        <w:rPr>
+          <w:rFonts w:ascii="Times New Roman" w:hAnsi="Times New Roman" w:cs="Times New Roman"/>
+          <w:szCs w:val="24"/>
+        </w:rPr>
+        <w:t>threads.</w:t>
+      </w:r>
+      <w:r>
+        <w:rPr>
+          <w:rFonts w:ascii="Times New Roman" w:hAnsi="Times New Roman" w:cs="Times New Roman"/>
+          <w:szCs w:val="24"/>
+        </w:rPr>
+        <w:t xml:space="preserve"> </w:t>
+      </w:r>
+      <w:r>
+        <w:rPr>
+          <w:rFonts w:ascii="Times New Roman" w:hAnsi="Times New Roman" w:cs="Times New Roman"/>
+          <w:szCs w:val="24"/>
+        </w:rPr>
+        <w:t xml:space="preserve">For 8 KB the throughput is low as </w:t>
+      </w:r>
+      <w:proofErr w:type="gramStart"/>
+      <w:r>
+        <w:rPr>
+          <w:rFonts w:ascii="Times New Roman" w:hAnsi="Times New Roman" w:cs="Times New Roman"/>
+          <w:szCs w:val="24"/>
+        </w:rPr>
+        <w:t>there</w:t>
+      </w:r>
+      <w:proofErr w:type="gramEnd"/>
+      <w:r>
+        <w:rPr>
+          <w:rFonts w:ascii="Times New Roman" w:hAnsi="Times New Roman" w:cs="Times New Roman"/>
+          <w:szCs w:val="24"/>
+        </w:rPr>
+        <w:t xml:space="preserve"> memory block is too small to calculate without overheads that are involved.</w:t>
+      </w:r>
+    </w:p>
+    <w:p>
+      <w:pPr>
+        <w:spacing w:after="0"/>
+        <w:rPr>
+          <w:rFonts w:ascii="Times New Roman" w:hAnsi="Times New Roman" w:cs="Times New Roman"/>
+          <w:szCs w:val="24"/>
+        </w:rPr>
+      </w:pPr>
+    </w:p>
+    <w:p>
+      <w:pPr>
+        <w:spacing w:after="0"/>
+        <w:rPr>
+          <w:rFonts w:ascii="Times New Roman" w:hAnsi="Times New Roman" w:cs="Times New Roman"/>
+          <w:szCs w:val="24"/>
+        </w:rPr>
+      </w:pPr>
+    </w:p>
+    <w:p>
+      <w:pPr>
+        <w:spacing w:after="0"/>
+        <w:rPr>
+          <w:rFonts w:ascii="Times New Roman" w:hAnsi="Times New Roman" w:cs="Times New Roman"/>
+          <w:szCs w:val="24"/>
+        </w:rPr>
+      </w:pPr>
+    </w:p>
+    <w:p>
+      <w:pPr>
+        <w:spacing w:after="0"/>
         <w:jc w:val="center"/>
         <w:rPr>
           <w:rFonts w:ascii="Times New Roman" w:hAnsi="Times New Roman" w:cs="Times New Roman"/>
-          <w:b/>
+          <w:szCs w:val="24"/>
+        </w:rPr>
+      </w:pPr>
+      <w:r>
+        <w:rPr>
+          <w:rFonts w:ascii="Times New Roman" w:hAnsi="Times New Roman" w:cs="Times New Roman"/>
+          <w:noProof/>
+          <w:szCs w:val="24"/>
+        </w:rPr>
+        <w:drawing>
+          <wp:inline distT="0" distB="0" distL="0" distR="0" wp14:anchorId="42AC70B2" wp14:editId="6C6C4077">
+            <wp:extent cx="3838575" cy="2875743"/>
+            <wp:effectExtent l="0" t="0" r="0" b="1270"/>
+            <wp:docPr id="4" name="Picture 4" descr="C:\Users\sudhi\AppData\Local\Microsoft\Windows\INetCache\Content.Word\Rand_WritePerf.png"/>
+            <wp:cNvGraphicFramePr>
+              <a:graphicFrameLocks xmlns:a="http://schemas.openxmlformats.org/drawingml/2006/main" noChangeAspect="1"/>
+            </wp:cNvGraphicFramePr>
+            <a:graphic xmlns:a="http://schemas.openxmlformats.org/drawingml/2006/main">
+              <a:graphicData uri="http://schemas.openxmlformats.org/drawingml/2006/picture">
+                <pic:pic xmlns:pic="http://schemas.openxmlformats.org/drawingml/2006/picture">
+                  <pic:nvPicPr>
+                    <pic:cNvPr id="0" name="Picture 4" descr="C:\Users\sudhi\AppData\Local\Microsoft\Windows\INetCache\Content.Word\Rand_WritePerf.png"/>
+                    <pic:cNvPicPr>
+                      <a:picLocks noChangeAspect="1" noChangeArrowheads="1"/>
+                    </pic:cNvPicPr>
+                  </pic:nvPicPr>
+                  <pic:blipFill>
+                    <a:blip r:embed="rId7">
+                      <a:extLst>
+                        <a:ext uri="{28A0092B-C50C-407E-A947-70E740481C1C}">
+                          <a14:useLocalDpi xmlns:a14="http://schemas.microsoft.com/office/drawing/2010/main" val="0"/>
+                        </a:ext>
+                      </a:extLst>
+                    </a:blip>
+                    <a:srcRect/>
+                    <a:stretch>
+                      <a:fillRect/>
+                    </a:stretch>
+                  </pic:blipFill>
+                  <pic:spPr bwMode="auto">
+                    <a:xfrm>
+                      <a:off x="0" y="0"/>
+                      <a:ext cx="3850139" cy="2884406"/>
+                    </a:xfrm>
+                    <a:prstGeom prst="rect">
+                      <a:avLst/>
+                    </a:prstGeom>
+                    <a:noFill/>
+                    <a:ln>
+                      <a:noFill/>
+                    </a:ln>
+                  </pic:spPr>
+                </pic:pic>
+              </a:graphicData>
+            </a:graphic>
+          </wp:inline>
+        </w:drawing>
+      </w:r>
+    </w:p>
+    <w:p>
+      <w:pPr>
+        <w:spacing w:after="0"/>
+        <w:rPr>
+          <w:rFonts w:ascii="Times New Roman" w:hAnsi="Times New Roman" w:cs="Times New Roman"/>
+          <w:szCs w:val="24"/>
+        </w:rPr>
+      </w:pPr>
+      <w:r>
+        <w:rPr>
+          <w:rFonts w:ascii="Times New Roman" w:hAnsi="Times New Roman" w:cs="Times New Roman"/>
+          <w:szCs w:val="24"/>
+        </w:rPr>
+        <w:t>Above graph is for plotting throughput(MB/sec) vs number of threads by varying different memory blocks. We can observe that throughput increases as we increase the number of threads and peaks at</w:t>
+      </w:r>
+      <w:r>
+        <w:rPr>
+          <w:rFonts w:ascii="Times New Roman" w:hAnsi="Times New Roman" w:cs="Times New Roman"/>
+          <w:szCs w:val="24"/>
+        </w:rPr>
+        <w:t xml:space="preserve"> 2</w:t>
+      </w:r>
+      <w:r>
+        <w:rPr>
+          <w:rFonts w:ascii="Times New Roman" w:hAnsi="Times New Roman" w:cs="Times New Roman"/>
+          <w:szCs w:val="24"/>
+        </w:rPr>
+        <w:t xml:space="preserve"> threads.</w:t>
+      </w:r>
+      <w:r>
+        <w:rPr>
+          <w:rFonts w:ascii="Times New Roman" w:hAnsi="Times New Roman" w:cs="Times New Roman"/>
+          <w:szCs w:val="24"/>
+        </w:rPr>
+        <w:t xml:space="preserve"> Also, we can see that as we increase the threads the throughput is reducing.</w:t>
+      </w:r>
+    </w:p>
+    <w:p>
+      <w:pPr>
+        <w:spacing w:after="0"/>
+        <w:rPr>
+          <w:rFonts w:ascii="Times New Roman" w:hAnsi="Times New Roman" w:cs="Times New Roman"/>
+          <w:b/>
+          <w:sz w:val="28"/>
+          <w:szCs w:val="24"/>
+        </w:rPr>
+      </w:pPr>
+    </w:p>
+    <w:p>
+      <w:pPr>
+        <w:spacing w:after="0"/>
+        <w:rPr>
+          <w:rFonts w:ascii="Times New Roman" w:hAnsi="Times New Roman" w:cs="Times New Roman"/>
+          <w:b/>
+          <w:sz w:val="28"/>
+          <w:szCs w:val="24"/>
+        </w:rPr>
+      </w:pPr>
+      <w:r>
+        <w:rPr>
+          <w:rFonts w:ascii="Times New Roman" w:hAnsi="Times New Roman" w:cs="Times New Roman"/>
+          <w:b/>
+          <w:sz w:val="28"/>
+          <w:szCs w:val="24"/>
+        </w:rPr>
+        <w:t>Latency</w:t>
+      </w:r>
+    </w:p>
+    <w:p>
+      <w:pPr>
+        <w:spacing w:after="0"/>
+        <w:rPr>
+          <w:rFonts w:ascii="Times New Roman" w:hAnsi="Times New Roman" w:cs="Times New Roman"/>
           <w:sz w:val="24"/>
           <w:szCs w:val="24"/>
         </w:rPr>
@@ -2930,42 +3394,187 @@
       <w:r>
         <w:rPr>
           <w:rFonts w:ascii="Times New Roman" w:hAnsi="Times New Roman" w:cs="Times New Roman"/>
-          <w:b/>
           <w:sz w:val="24"/>
           <w:szCs w:val="24"/>
         </w:rPr>
-        <w:t xml:space="preserve">Fig 2 - </w:t>
-      </w:r>
-      <w:r>
-        <w:rPr>
-          <w:rFonts w:ascii="Times New Roman" w:hAnsi="Times New Roman" w:cs="Times New Roman"/>
-          <w:b/>
+        <w:t>Latency results are calculated only for an 8Byte memory and varying the number of threads and calculating it for various operations.</w:t>
+      </w:r>
+    </w:p>
+    <w:p>
+      <w:pPr>
+        <w:spacing w:after="0"/>
+        <w:rPr>
+          <w:rFonts w:ascii="Times New Roman" w:hAnsi="Times New Roman" w:cs="Times New Roman"/>
           <w:sz w:val="24"/>
           <w:szCs w:val="24"/>
         </w:rPr>
-        <w:t>Zoomed in graph of latency</w:t>
-      </w:r>
-    </w:p>
-    <w:p>
-      <w:pPr>
-        <w:spacing w:after="0"/>
-        <w:rPr>
-          <w:rFonts w:ascii="Times New Roman" w:hAnsi="Times New Roman" w:cs="Times New Roman"/>
-          <w:b/>
+      </w:pPr>
+    </w:p>
+    <w:p>
+      <w:pPr>
+        <w:spacing w:after="0"/>
+        <w:rPr>
+          <w:rFonts w:ascii="Times New Roman" w:hAnsi="Times New Roman" w:cs="Times New Roman"/>
+          <w:szCs w:val="24"/>
+        </w:rPr>
+      </w:pPr>
+      <w:r>
+        <w:rPr>
+          <w:rFonts w:ascii="Times New Roman" w:hAnsi="Times New Roman" w:cs="Times New Roman"/>
+          <w:szCs w:val="24"/>
+        </w:rPr>
+        <w:lastRenderedPageBreak/>
+        <w:t>In scaled out graph in fig 1, an</w:t>
+      </w:r>
+      <w:r>
+        <w:rPr>
+          <w:rFonts w:ascii="Times New Roman" w:hAnsi="Times New Roman" w:cs="Times New Roman"/>
+          <w:szCs w:val="24"/>
+        </w:rPr>
+        <w:t>d from zoomed in graph</w:t>
+      </w:r>
+      <w:r>
+        <w:rPr>
+          <w:rFonts w:ascii="Times New Roman" w:hAnsi="Times New Roman" w:cs="Times New Roman"/>
+          <w:szCs w:val="24"/>
+        </w:rPr>
+        <w:t xml:space="preserve"> in fig -2, it is observed that for Random write operation, latency is huge and we also can see from the graph that for both sequential Read/Write operation </w:t>
+      </w:r>
+      <w:r>
+        <w:rPr>
+          <w:rFonts w:ascii="Times New Roman" w:hAnsi="Times New Roman" w:cs="Times New Roman"/>
+          <w:szCs w:val="24"/>
+        </w:rPr>
+        <w:t>and Sequential</w:t>
+      </w:r>
+      <w:r>
+        <w:rPr>
+          <w:rFonts w:ascii="Times New Roman" w:hAnsi="Times New Roman" w:cs="Times New Roman"/>
+          <w:szCs w:val="24"/>
+        </w:rPr>
+        <w:t xml:space="preserve"> Write operation, latency increases when the number of threads are increased.</w:t>
+      </w:r>
+    </w:p>
+    <w:p>
+      <w:pPr>
+        <w:spacing w:after="0"/>
+        <w:jc w:val="center"/>
+        <w:rPr>
+          <w:rFonts w:ascii="Times New Roman" w:hAnsi="Times New Roman" w:cs="Times New Roman"/>
           <w:sz w:val="24"/>
           <w:szCs w:val="24"/>
         </w:rPr>
       </w:pPr>
-    </w:p>
-    <w:p>
-      <w:pPr>
-        <w:spacing w:after="0"/>
-        <w:rPr>
-          <w:rFonts w:ascii="Times New Roman" w:hAnsi="Times New Roman" w:cs="Times New Roman"/>
-          <w:b/>
+      <w:r>
+        <w:rPr>
+          <w:rFonts w:ascii="Times New Roman" w:hAnsi="Times New Roman" w:cs="Times New Roman"/>
+          <w:noProof/>
           <w:sz w:val="24"/>
           <w:szCs w:val="24"/>
         </w:rPr>
+        <w:drawing>
+          <wp:inline distT="0" distB="0" distL="0" distR="0">
+            <wp:extent cx="4097160" cy="3070716"/>
+            <wp:effectExtent l="0" t="0" r="0" b="0"/>
+            <wp:docPr id="1" name="Picture 1" descr="C:\Users\sudhi\AppData\Local\Microsoft\Windows\INetCache\Content.Word\Latency.png"/>
+            <wp:cNvGraphicFramePr>
+              <a:graphicFrameLocks xmlns:a="http://schemas.openxmlformats.org/drawingml/2006/main" noChangeAspect="1"/>
+            </wp:cNvGraphicFramePr>
+            <a:graphic xmlns:a="http://schemas.openxmlformats.org/drawingml/2006/main">
+              <a:graphicData uri="http://schemas.openxmlformats.org/drawingml/2006/picture">
+                <pic:pic xmlns:pic="http://schemas.openxmlformats.org/drawingml/2006/picture">
+                  <pic:nvPicPr>
+                    <pic:cNvPr id="0" name="Picture 1" descr="C:\Users\sudhi\AppData\Local\Microsoft\Windows\INetCache\Content.Word\Latency.png"/>
+                    <pic:cNvPicPr>
+                      <a:picLocks noChangeAspect="1" noChangeArrowheads="1"/>
+                    </pic:cNvPicPr>
+                  </pic:nvPicPr>
+                  <pic:blipFill>
+                    <a:blip r:embed="rId8">
+                      <a:extLst>
+                        <a:ext uri="{28A0092B-C50C-407E-A947-70E740481C1C}">
+                          <a14:useLocalDpi xmlns:a14="http://schemas.microsoft.com/office/drawing/2010/main" val="0"/>
+                        </a:ext>
+                      </a:extLst>
+                    </a:blip>
+                    <a:srcRect/>
+                    <a:stretch>
+                      <a:fillRect/>
+                    </a:stretch>
+                  </pic:blipFill>
+                  <pic:spPr bwMode="auto">
+                    <a:xfrm>
+                      <a:off x="0" y="0"/>
+                      <a:ext cx="4097160" cy="3070716"/>
+                    </a:xfrm>
+                    <a:prstGeom prst="rect">
+                      <a:avLst/>
+                    </a:prstGeom>
+                    <a:noFill/>
+                    <a:ln>
+                      <a:noFill/>
+                    </a:ln>
+                  </pic:spPr>
+                </pic:pic>
+              </a:graphicData>
+            </a:graphic>
+          </wp:inline>
+        </w:drawing>
+      </w:r>
+    </w:p>
+    <w:p>
+      <w:pPr>
+        <w:spacing w:after="0"/>
+        <w:ind w:left="2160" w:firstLine="720"/>
+        <w:rPr>
+          <w:rFonts w:ascii="Times New Roman" w:hAnsi="Times New Roman" w:cs="Times New Roman"/>
+          <w:sz w:val="24"/>
+          <w:szCs w:val="24"/>
+        </w:rPr>
+      </w:pPr>
+      <w:r>
+        <w:rPr>
+          <w:rFonts w:ascii="Times New Roman" w:hAnsi="Times New Roman" w:cs="Times New Roman"/>
+          <w:sz w:val="24"/>
+          <w:szCs w:val="24"/>
+        </w:rPr>
+        <w:t xml:space="preserve">Fig 1- </w:t>
+      </w:r>
+      <w:r>
+        <w:rPr>
+          <w:rFonts w:ascii="Times New Roman" w:hAnsi="Times New Roman" w:cs="Times New Roman"/>
+          <w:sz w:val="24"/>
+          <w:szCs w:val="24"/>
+        </w:rPr>
+        <w:t>Scaled out grap</w:t>
+      </w:r>
+      <w:r>
+        <w:rPr>
+          <w:rFonts w:ascii="Times New Roman" w:hAnsi="Times New Roman" w:cs="Times New Roman"/>
+          <w:sz w:val="24"/>
+          <w:szCs w:val="24"/>
+        </w:rPr>
+        <w:t>h</w:t>
+      </w:r>
+      <w:r>
+        <w:rPr>
+          <w:rFonts w:ascii="Times New Roman" w:hAnsi="Times New Roman" w:cs="Times New Roman"/>
+          <w:sz w:val="24"/>
+          <w:szCs w:val="24"/>
+        </w:rPr>
+        <w:t xml:space="preserve"> for latency</w:t>
+      </w:r>
+    </w:p>
+    <w:p>
+      <w:pPr>
+        <w:spacing w:after="0"/>
+        <w:ind w:left="2160" w:firstLine="720"/>
+        <w:rPr>
+          <w:rFonts w:ascii="Times New Roman" w:hAnsi="Times New Roman" w:cs="Times New Roman"/>
+          <w:b/>
+          <w:sz w:val="24"/>
+          <w:szCs w:val="24"/>
+        </w:rPr>
       </w:pPr>
     </w:p>
     <w:p>
@@ -2978,17 +3587,15 @@
           <w:szCs w:val="24"/>
         </w:rPr>
       </w:pPr>
-    </w:p>
-    <w:p>
-      <w:pPr>
-        <w:spacing w:after="0"/>
+      <w:r>
         <w:rPr>
           <w:rFonts w:ascii="Times New Roman" w:hAnsi="Times New Roman" w:cs="Times New Roman"/>
           <w:b/>
           <w:sz w:val="28"/>
           <w:szCs w:val="24"/>
         </w:rPr>
-      </w:pPr>
+        <w:t>3.</w:t>
+      </w:r>
       <w:r>
         <w:rPr>
           <w:rFonts w:ascii="Times New Roman" w:hAnsi="Times New Roman" w:cs="Times New Roman"/>
@@ -2996,7 +3603,6 @@
           <w:sz w:val="28"/>
           <w:szCs w:val="24"/>
         </w:rPr>
-        <w:lastRenderedPageBreak/>
         <w:t>Theoretical Peak Performance</w:t>
       </w:r>
     </w:p>
@@ -3119,7 +3725,13 @@
         <w:rPr>
           <w:rFonts w:ascii="Times New Roman" w:hAnsi="Times New Roman" w:cs="Times New Roman"/>
         </w:rPr>
-        <w:t>DDR4 1600/1866/2133</w:t>
+        <w:t xml:space="preserve">DDR4 </w:t>
+      </w:r>
+      <w:r>
+        <w:rPr>
+          <w:rFonts w:ascii="Times New Roman" w:hAnsi="Times New Roman" w:cs="Times New Roman"/>
+        </w:rPr>
+        <w:t>3.2Ghz</w:t>
       </w:r>
     </w:p>
     <w:p>
@@ -3184,6 +3796,49 @@
           <w:rFonts w:ascii="Times New Roman" w:hAnsi="Times New Roman" w:cs="Times New Roman"/>
         </w:rPr>
       </w:pPr>
+      <w:r>
+        <w:rPr>
+          <w:rFonts w:ascii="Times New Roman" w:hAnsi="Times New Roman" w:cs="Times New Roman"/>
+        </w:rPr>
+        <w:t>Instruction Set</w:t>
+      </w:r>
+      <w:r>
+        <w:rPr>
+          <w:rFonts w:ascii="Times New Roman" w:hAnsi="Times New Roman" w:cs="Times New Roman"/>
+        </w:rPr>
+        <w:tab/>
+      </w:r>
+      <w:r>
+        <w:rPr>
+          <w:rFonts w:ascii="Times New Roman" w:hAnsi="Times New Roman" w:cs="Times New Roman"/>
+        </w:rPr>
+        <w:tab/>
+      </w:r>
+      <w:r>
+        <w:rPr>
+          <w:rFonts w:ascii="Times New Roman" w:hAnsi="Times New Roman" w:cs="Times New Roman"/>
+        </w:rPr>
+        <w:tab/>
+      </w:r>
+      <w:r>
+        <w:rPr>
+          <w:rFonts w:ascii="Times New Roman" w:hAnsi="Times New Roman" w:cs="Times New Roman"/>
+        </w:rPr>
+        <w:tab/>
+      </w:r>
+      <w:r>
+        <w:rPr>
+          <w:rFonts w:ascii="Times New Roman" w:hAnsi="Times New Roman" w:cs="Times New Roman"/>
+        </w:rPr>
+        <w:tab/>
+        <w:t xml:space="preserve"> - 64 bit</w:t>
+      </w:r>
+      <w:r>
+        <w:rPr>
+          <w:rFonts w:ascii="Times New Roman" w:hAnsi="Times New Roman" w:cs="Times New Roman"/>
+        </w:rPr>
+        <w:tab/>
+      </w:r>
     </w:p>
     <w:p>
       <w:pPr>
@@ -3193,6 +3848,15 @@
           <w:rFonts w:ascii="Times New Roman" w:hAnsi="Times New Roman" w:cs="Times New Roman"/>
         </w:rPr>
       </w:pPr>
+    </w:p>
+    <w:p>
+      <w:pPr>
+        <w:spacing w:after="0"/>
+        <w:jc w:val="both"/>
+        <w:rPr>
+          <w:rFonts w:ascii="Times New Roman" w:hAnsi="Times New Roman" w:cs="Times New Roman"/>
+        </w:rPr>
+      </w:pPr>
       <w:r>
         <w:rPr>
           <w:rFonts w:ascii="Times New Roman" w:hAnsi="Times New Roman" w:cs="Times New Roman"/>
@@ -3212,16 +3876,40 @@
         <w:rPr>
           <w:rFonts w:ascii="Times New Roman" w:hAnsi="Times New Roman" w:cs="Times New Roman"/>
         </w:rPr>
-        <w:t>Base DRAM clock frequency * lines per clock * memory bus width * number of interf</w:t>
-      </w:r>
-      <w:r>
-        <w:rPr>
-          <w:rFonts w:ascii="Times New Roman" w:hAnsi="Times New Roman" w:cs="Times New Roman"/>
-        </w:rPr>
-        <w:t xml:space="preserve">aces </w:t>
-      </w:r>
-      <w:bookmarkStart w:id="0" w:name="_GoBack"/>
-      <w:bookmarkEnd w:id="0"/>
+        <w:t xml:space="preserve"> = </w:t>
+      </w:r>
+      <w:r>
+        <w:rPr>
+          <w:rFonts w:ascii="Times New Roman" w:hAnsi="Times New Roman" w:cs="Times New Roman"/>
+        </w:rPr>
+        <w:t xml:space="preserve">RAM clock frequency * </w:t>
+      </w:r>
+      <w:r>
+        <w:rPr>
+          <w:rFonts w:ascii="Times New Roman" w:hAnsi="Times New Roman" w:cs="Times New Roman"/>
+        </w:rPr>
+        <w:t xml:space="preserve">Memory Type(DDR4) * </w:t>
+      </w:r>
+      <w:proofErr w:type="gramStart"/>
+      <w:r>
+        <w:rPr>
+          <w:rFonts w:ascii="Times New Roman" w:hAnsi="Times New Roman" w:cs="Times New Roman"/>
+        </w:rPr>
+        <w:t>64 bit</w:t>
+      </w:r>
+      <w:proofErr w:type="gramEnd"/>
+      <w:r>
+        <w:rPr>
+          <w:rFonts w:ascii="Times New Roman" w:hAnsi="Times New Roman" w:cs="Times New Roman"/>
+        </w:rPr>
+        <w:t xml:space="preserve"> </w:t>
+      </w:r>
+      <w:r>
+        <w:rPr>
+          <w:rFonts w:ascii="Times New Roman" w:hAnsi="Times New Roman" w:cs="Times New Roman"/>
+        </w:rPr>
+        <w:t>Instruction Set</w:t>
+      </w:r>
     </w:p>
     <w:p>
       <w:pPr>
@@ -3231,11 +3919,48 @@
           <w:rFonts w:ascii="Times New Roman" w:hAnsi="Times New Roman" w:cs="Times New Roman"/>
         </w:rPr>
       </w:pPr>
-    </w:p>
-    <w:p>
-      <w:pPr>
-        <w:spacing w:after="0"/>
-        <w:ind w:firstLine="720"/>
+      <w:r>
+        <w:rPr>
+          <w:rFonts w:ascii="Times New Roman" w:hAnsi="Times New Roman" w:cs="Times New Roman"/>
+        </w:rPr>
+        <w:t xml:space="preserve"> </w:t>
+      </w:r>
+      <w:proofErr w:type="gramStart"/>
+      <w:r>
+        <w:rPr>
+          <w:rFonts w:ascii="Times New Roman" w:hAnsi="Times New Roman" w:cs="Times New Roman"/>
+        </w:rPr>
+        <w:t xml:space="preserve">= </w:t>
+      </w:r>
+      <w:r>
+        <w:rPr>
+          <w:rFonts w:ascii="Times New Roman" w:hAnsi="Times New Roman" w:cs="Times New Roman"/>
+        </w:rPr>
+        <w:t xml:space="preserve"> </w:t>
+      </w:r>
+      <w:r>
+        <w:rPr>
+          <w:rFonts w:ascii="Times New Roman" w:hAnsi="Times New Roman" w:cs="Times New Roman"/>
+        </w:rPr>
+        <w:t>3.2</w:t>
+      </w:r>
+      <w:proofErr w:type="gramEnd"/>
+      <w:r>
+        <w:rPr>
+          <w:rFonts w:ascii="Times New Roman" w:hAnsi="Times New Roman" w:cs="Times New Roman"/>
+        </w:rPr>
+        <w:t xml:space="preserve"> * 2 * 8</w:t>
+      </w:r>
+      <w:r>
+        <w:rPr>
+          <w:rFonts w:ascii="Times New Roman" w:hAnsi="Times New Roman" w:cs="Times New Roman"/>
+        </w:rPr>
+        <w:t>(bytes)</w:t>
+      </w:r>
+    </w:p>
+    <w:p>
+      <w:pPr>
+        <w:spacing w:after="0"/>
         <w:jc w:val="both"/>
         <w:rPr>
           <w:rFonts w:ascii="Times New Roman" w:hAnsi="Times New Roman" w:cs="Times New Roman"/>
@@ -3245,35 +3970,95 @@
         <w:rPr>
           <w:rFonts w:ascii="Times New Roman" w:hAnsi="Times New Roman" w:cs="Times New Roman"/>
         </w:rPr>
+        <w:t xml:space="preserve"> = </w:t>
+      </w:r>
+      <w:r>
+        <w:rPr>
+          <w:rFonts w:ascii="Times New Roman" w:hAnsi="Times New Roman" w:cs="Times New Roman"/>
+          <w:b/>
+        </w:rPr>
+        <w:t>51 GB/sec</w:t>
+      </w:r>
+    </w:p>
+    <w:p>
+      <w:pPr>
+        <w:spacing w:after="0"/>
+        <w:jc w:val="both"/>
+        <w:rPr>
+          <w:rFonts w:ascii="Times New Roman" w:hAnsi="Times New Roman" w:cs="Times New Roman"/>
+        </w:rPr>
+      </w:pPr>
+    </w:p>
+    <w:p>
+      <w:pPr>
+        <w:spacing w:after="0"/>
+        <w:jc w:val="both"/>
+        <w:rPr>
+          <w:rFonts w:ascii="Times New Roman" w:hAnsi="Times New Roman" w:cs="Times New Roman"/>
+        </w:rPr>
+      </w:pPr>
+      <w:r>
+        <w:rPr>
+          <w:rFonts w:ascii="Times New Roman" w:hAnsi="Times New Roman" w:cs="Times New Roman"/>
+        </w:rPr>
         <w:t xml:space="preserve">From the intel specification of the processor, and though the below link </w:t>
       </w:r>
-      <w:hyperlink r:id="rId7" w:history="1">
+      <w:hyperlink r:id="rId9" w:history="1">
         <w:r>
           <w:rPr>
             <w:rStyle w:val="Hyperlink"/>
             <w:rFonts w:ascii="Times New Roman" w:hAnsi="Times New Roman" w:cs="Times New Roman"/>
           </w:rPr>
-          <w:t>https://ark.intel.com/products/81709/Intel-Xeon-Processor-E5-2670-v3-30M-Cache-2_30-GHz</w:t>
+          <w:t>https://ark.intel.com/products/81</w:t>
+        </w:r>
+        <w:r>
+          <w:rPr>
+            <w:rStyle w:val="Hyperlink"/>
+            <w:rFonts w:ascii="Times New Roman" w:hAnsi="Times New Roman" w:cs="Times New Roman"/>
+          </w:rPr>
+          <w:t>7</w:t>
+        </w:r>
+        <w:r>
+          <w:rPr>
+            <w:rStyle w:val="Hyperlink"/>
+            <w:rFonts w:ascii="Times New Roman" w:hAnsi="Times New Roman" w:cs="Times New Roman"/>
+          </w:rPr>
+          <w:t>09/Intel-Xeon-Processor-E5-2670-v3-30M-Cache-2_30-GHz</w:t>
         </w:r>
       </w:hyperlink>
       <w:r>
         <w:rPr>
           <w:rFonts w:ascii="Times New Roman" w:hAnsi="Times New Roman" w:cs="Times New Roman"/>
         </w:rPr>
-        <w:t xml:space="preserve"> we can see that the maximum memory bandwidth </w:t>
-      </w:r>
-      <w:r>
-        <w:rPr>
-          <w:rFonts w:ascii="Times New Roman" w:hAnsi="Times New Roman" w:cs="Times New Roman"/>
-          <w:b/>
-        </w:rPr>
-        <w:t>is 68 GB/s</w:t>
-      </w:r>
-      <w:r>
-        <w:rPr>
-          <w:rFonts w:ascii="Times New Roman" w:hAnsi="Times New Roman" w:cs="Times New Roman"/>
-        </w:rPr>
-        <w:t>.</w:t>
+        <w:t xml:space="preserve"> we can see that the </w:t>
+      </w:r>
+      <w:r>
+        <w:rPr>
+          <w:rFonts w:ascii="Times New Roman" w:hAnsi="Times New Roman" w:cs="Times New Roman"/>
+          <w:b/>
+        </w:rPr>
+        <w:t xml:space="preserve">Maximum bandwidth is </w:t>
+      </w:r>
+      <w:r>
+        <w:rPr>
+          <w:rFonts w:ascii="Times New Roman" w:hAnsi="Times New Roman" w:cs="Times New Roman"/>
+          <w:b/>
+        </w:rPr>
+        <w:t>6</w:t>
+      </w:r>
+      <w:r>
+        <w:rPr>
+          <w:rFonts w:ascii="Times New Roman" w:hAnsi="Times New Roman" w:cs="Times New Roman"/>
+          <w:b/>
+        </w:rPr>
+        <w:t>8 G</w:t>
+      </w:r>
+      <w:r>
+        <w:rPr>
+          <w:rFonts w:ascii="Times New Roman" w:hAnsi="Times New Roman" w:cs="Times New Roman"/>
+          <w:b/>
+        </w:rPr>
+        <w:t>B/s</w:t>
       </w:r>
     </w:p>
     <w:p>
@@ -3284,6 +4069,68 @@
           <w:rFonts w:ascii="Times New Roman" w:hAnsi="Times New Roman" w:cs="Times New Roman"/>
         </w:rPr>
       </w:pPr>
+      <w:r>
+        <w:rPr>
+          <w:rFonts w:ascii="Times New Roman" w:hAnsi="Times New Roman" w:cs="Times New Roman"/>
+        </w:rPr>
+        <w:t>This number is higher than the one we have obtained in the result, since we run on KVM instances and the hardware performance of the host machine is much higher than the once given to each KVM machine.</w:t>
+      </w:r>
+    </w:p>
+    <w:p>
+      <w:pPr>
+        <w:pStyle w:val="ListParagraph"/>
+        <w:spacing w:after="0"/>
+        <w:rPr>
+          <w:rFonts w:ascii="Times New Roman" w:hAnsi="Times New Roman" w:cs="Times New Roman"/>
+        </w:rPr>
+      </w:pPr>
+    </w:p>
+    <w:p>
+      <w:pPr>
+        <w:pStyle w:val="ListParagraph"/>
+        <w:spacing w:after="0"/>
+        <w:rPr>
+          <w:rFonts w:ascii="Times New Roman" w:hAnsi="Times New Roman" w:cs="Times New Roman"/>
+        </w:rPr>
+      </w:pPr>
+    </w:p>
+    <w:p>
+      <w:pPr>
+        <w:spacing w:after="0"/>
+        <w:rPr>
+          <w:rFonts w:ascii="Times New Roman" w:hAnsi="Times New Roman" w:cs="Times New Roman"/>
+          <w:b/>
+          <w:sz w:val="28"/>
+          <w:szCs w:val="24"/>
+        </w:rPr>
+      </w:pPr>
+      <w:r>
+        <w:rPr>
+          <w:rFonts w:ascii="Times New Roman" w:hAnsi="Times New Roman" w:cs="Times New Roman"/>
+          <w:b/>
+          <w:sz w:val="28"/>
+          <w:szCs w:val="24"/>
+        </w:rPr>
+        <w:t>4.</w:t>
+      </w:r>
+      <w:r>
+        <w:rPr>
+          <w:rFonts w:ascii="Times New Roman" w:hAnsi="Times New Roman" w:cs="Times New Roman"/>
+          <w:b/>
+          <w:sz w:val="28"/>
+          <w:szCs w:val="24"/>
+        </w:rPr>
+        <w:t>Stream</w:t>
+      </w:r>
+      <w:r>
+        <w:rPr>
+          <w:rFonts w:ascii="Times New Roman" w:hAnsi="Times New Roman" w:cs="Times New Roman"/>
+          <w:b/>
+          <w:sz w:val="28"/>
+          <w:szCs w:val="24"/>
+        </w:rPr>
+        <w:t xml:space="preserve"> Benchmark</w:t>
+      </w:r>
     </w:p>
     <w:p>
       <w:pPr>
@@ -3291,32 +4138,59 @@
         <w:jc w:val="both"/>
         <w:rPr>
           <w:rFonts w:ascii="Times New Roman" w:hAnsi="Times New Roman" w:cs="Times New Roman"/>
-        </w:rPr>
-      </w:pPr>
-      <w:r>
-        <w:rPr>
-          <w:rFonts w:ascii="Times New Roman" w:hAnsi="Times New Roman" w:cs="Times New Roman"/>
-        </w:rPr>
-        <w:t>This number is higher than the one we have obtained in the result, since we run on KVM instances and the hardware performance of the host machine is much higher than the once given to each KVM machine.</w:t>
-      </w:r>
-    </w:p>
-    <w:p>
-      <w:pPr>
-        <w:pStyle w:val="ListParagraph"/>
-        <w:spacing w:after="0"/>
-        <w:rPr>
-          <w:rFonts w:ascii="Times New Roman" w:hAnsi="Times New Roman" w:cs="Times New Roman"/>
-        </w:rPr>
-      </w:pPr>
-    </w:p>
-    <w:p>
-      <w:pPr>
-        <w:pStyle w:val="ListParagraph"/>
-        <w:spacing w:after="0"/>
-        <w:rPr>
-          <w:rFonts w:ascii="Times New Roman" w:hAnsi="Times New Roman" w:cs="Times New Roman"/>
-        </w:rPr>
-      </w:pPr>
+          <w:szCs w:val="24"/>
+        </w:rPr>
+      </w:pPr>
+      <w:r>
+        <w:rPr>
+          <w:rFonts w:ascii="Times New Roman" w:hAnsi="Times New Roman" w:cs="Times New Roman"/>
+          <w:szCs w:val="24"/>
+        </w:rPr>
+        <w:t xml:space="preserve">Below </w:t>
+      </w:r>
+      <w:r>
+        <w:rPr>
+          <w:rFonts w:ascii="Times New Roman" w:hAnsi="Times New Roman" w:cs="Times New Roman"/>
+          <w:szCs w:val="24"/>
+        </w:rPr>
+        <w:t>is the output obtained from stream benchmark.</w:t>
+      </w:r>
+      <w:r>
+        <w:rPr>
+          <w:rFonts w:ascii="Times New Roman" w:hAnsi="Times New Roman" w:cs="Times New Roman"/>
+          <w:szCs w:val="24"/>
+        </w:rPr>
+        <w:t xml:space="preserve"> Based on </w:t>
+      </w:r>
+      <w:r>
+        <w:rPr>
+          <w:rFonts w:ascii="Times New Roman" w:hAnsi="Times New Roman" w:cs="Times New Roman"/>
+          <w:szCs w:val="24"/>
+        </w:rPr>
+        <w:t>the documentation</w:t>
+      </w:r>
+      <w:r>
+        <w:rPr>
+          <w:rFonts w:ascii="Times New Roman" w:hAnsi="Times New Roman" w:cs="Times New Roman"/>
+          <w:szCs w:val="24"/>
+        </w:rPr>
+        <w:t xml:space="preserve"> by stream, it performs operations considering 8 bytes block size. </w:t>
+      </w:r>
+      <w:r>
+        <w:rPr>
+          <w:rFonts w:ascii="Times New Roman" w:hAnsi="Times New Roman" w:cs="Times New Roman"/>
+          <w:b/>
+          <w:szCs w:val="24"/>
+        </w:rPr>
+        <w:t>The best result obtained from stream for copy operation is 6098.8 MB/sec</w:t>
+      </w:r>
+      <w:r>
+        <w:rPr>
+          <w:rFonts w:ascii="Times New Roman" w:hAnsi="Times New Roman" w:cs="Times New Roman"/>
+          <w:szCs w:val="24"/>
+        </w:rPr>
+        <w:t xml:space="preserve"> which is nearer to what I obtained for 8KB of data.</w:t>
+      </w:r>
     </w:p>
     <w:p>
       <w:pPr>
@@ -3328,82 +4202,25 @@
           <w:szCs w:val="24"/>
         </w:rPr>
       </w:pPr>
-      <w:r>
-        <w:rPr>
-          <w:rFonts w:ascii="Times New Roman" w:hAnsi="Times New Roman" w:cs="Times New Roman"/>
-          <w:b/>
-          <w:sz w:val="28"/>
-          <w:szCs w:val="24"/>
-        </w:rPr>
-        <w:t>Stream</w:t>
-      </w:r>
-      <w:r>
-        <w:rPr>
-          <w:rFonts w:ascii="Times New Roman" w:hAnsi="Times New Roman" w:cs="Times New Roman"/>
-          <w:b/>
-          <w:sz w:val="28"/>
-          <w:szCs w:val="24"/>
-        </w:rPr>
-        <w:t xml:space="preserve"> Benchmark</w:t>
-      </w:r>
-    </w:p>
-    <w:p>
-      <w:pPr>
-        <w:spacing w:after="0"/>
-        <w:jc w:val="both"/>
-        <w:rPr>
-          <w:rFonts w:ascii="Times New Roman" w:hAnsi="Times New Roman" w:cs="Times New Roman"/>
-          <w:szCs w:val="24"/>
-        </w:rPr>
-      </w:pPr>
-      <w:r>
-        <w:rPr>
-          <w:rFonts w:ascii="Times New Roman" w:hAnsi="Times New Roman" w:cs="Times New Roman"/>
-          <w:szCs w:val="24"/>
-        </w:rPr>
-        <w:t xml:space="preserve">Below </w:t>
-      </w:r>
-      <w:r>
-        <w:rPr>
-          <w:rFonts w:ascii="Times New Roman" w:hAnsi="Times New Roman" w:cs="Times New Roman"/>
-          <w:szCs w:val="24"/>
-        </w:rPr>
-        <w:t>is the output obtained from stream benchmark.</w:t>
-      </w:r>
-      <w:r>
-        <w:rPr>
-          <w:rFonts w:ascii="Times New Roman" w:hAnsi="Times New Roman" w:cs="Times New Roman"/>
-          <w:szCs w:val="24"/>
-        </w:rPr>
-        <w:t xml:space="preserve"> Based on the  documentation by stream, it performs operations considering 8 bytes block size. The best result obtained from stream for copy operation is 6098.8 MB/sec which is nearer to what I obtained for 8KB of data.</w:t>
-      </w:r>
-    </w:p>
-    <w:p>
-      <w:pPr>
-        <w:spacing w:after="0"/>
-        <w:rPr>
-          <w:rFonts w:ascii="Times New Roman" w:hAnsi="Times New Roman" w:cs="Times New Roman"/>
-          <w:b/>
-          <w:sz w:val="28"/>
-          <w:szCs w:val="24"/>
-        </w:rPr>
-      </w:pPr>
-    </w:p>
-    <w:p>
-      <w:pPr>
-        <w:spacing w:after="0"/>
-        <w:rPr>
-          <w:rFonts w:ascii="Times New Roman" w:hAnsi="Times New Roman" w:cs="Times New Roman"/>
-          <w:sz w:val="24"/>
-          <w:szCs w:val="24"/>
-        </w:rPr>
-      </w:pPr>
-      <w:r>
-        <w:rPr>
-          <w:rFonts w:ascii="Times New Roman" w:hAnsi="Times New Roman" w:cs="Times New Roman"/>
-          <w:sz w:val="24"/>
-          <w:szCs w:val="24"/>
-        </w:rPr>
+    </w:p>
+    <w:p>
+      <w:pPr>
+        <w:spacing w:after="0"/>
+        <w:rPr>
+          <w:rFonts w:ascii="Calibri" w:hAnsi="Calibri" w:cs="Calibri"/>
+          <w:color w:val="000000"/>
+          <w:szCs w:val="20"/>
+          <w:lang w:val="en-US"/>
+        </w:rPr>
+      </w:pPr>
+      <w:r>
+        <w:rPr>
+          <w:rFonts w:ascii="Calibri" w:hAnsi="Calibri" w:cs="Calibri"/>
+          <w:color w:val="000000"/>
+          <w:szCs w:val="20"/>
+          <w:lang w:val="en-US"/>
+        </w:rPr>
+        <w:lastRenderedPageBreak/>
         <w:t>This system uses 8 bytes per array element.</w:t>
       </w:r>
     </w:p>
@@ -3411,16 +4228,18 @@
       <w:pPr>
         <w:spacing w:after="0"/>
         <w:rPr>
-          <w:rFonts w:ascii="Times New Roman" w:hAnsi="Times New Roman" w:cs="Times New Roman"/>
-          <w:sz w:val="24"/>
-          <w:szCs w:val="24"/>
-        </w:rPr>
-      </w:pPr>
-      <w:r>
-        <w:rPr>
-          <w:rFonts w:ascii="Times New Roman" w:hAnsi="Times New Roman" w:cs="Times New Roman"/>
-          <w:sz w:val="24"/>
-          <w:szCs w:val="24"/>
+          <w:rFonts w:ascii="Calibri" w:hAnsi="Calibri" w:cs="Calibri"/>
+          <w:color w:val="000000"/>
+          <w:szCs w:val="20"/>
+          <w:lang w:val="en-US"/>
+        </w:rPr>
+      </w:pPr>
+      <w:r>
+        <w:rPr>
+          <w:rFonts w:ascii="Calibri" w:hAnsi="Calibri" w:cs="Calibri"/>
+          <w:color w:val="000000"/>
+          <w:szCs w:val="20"/>
+          <w:lang w:val="en-US"/>
         </w:rPr>
         <w:t>-------------------------------------------------------------</w:t>
       </w:r>
@@ -3429,16 +4248,18 @@
       <w:pPr>
         <w:spacing w:after="0"/>
         <w:rPr>
-          <w:rFonts w:ascii="Times New Roman" w:hAnsi="Times New Roman" w:cs="Times New Roman"/>
-          <w:sz w:val="24"/>
-          <w:szCs w:val="24"/>
-        </w:rPr>
-      </w:pPr>
-      <w:r>
-        <w:rPr>
-          <w:rFonts w:ascii="Times New Roman" w:hAnsi="Times New Roman" w:cs="Times New Roman"/>
-          <w:sz w:val="24"/>
-          <w:szCs w:val="24"/>
+          <w:rFonts w:ascii="Calibri" w:hAnsi="Calibri" w:cs="Calibri"/>
+          <w:color w:val="000000"/>
+          <w:szCs w:val="20"/>
+          <w:lang w:val="en-US"/>
+        </w:rPr>
+      </w:pPr>
+      <w:r>
+        <w:rPr>
+          <w:rFonts w:ascii="Calibri" w:hAnsi="Calibri" w:cs="Calibri"/>
+          <w:color w:val="000000"/>
+          <w:szCs w:val="20"/>
+          <w:lang w:val="en-US"/>
         </w:rPr>
         <w:t>Array size = 10000000 (elements), Offset = 0 (elements)</w:t>
       </w:r>
@@ -3447,52 +4268,138 @@
       <w:pPr>
         <w:spacing w:after="0"/>
         <w:rPr>
-          <w:rFonts w:ascii="Times New Roman" w:hAnsi="Times New Roman" w:cs="Times New Roman"/>
-          <w:sz w:val="24"/>
-          <w:szCs w:val="24"/>
-        </w:rPr>
-      </w:pPr>
-      <w:r>
-        <w:rPr>
-          <w:rFonts w:ascii="Times New Roman" w:hAnsi="Times New Roman" w:cs="Times New Roman"/>
-          <w:sz w:val="24"/>
-          <w:szCs w:val="24"/>
-        </w:rPr>
-        <w:t>Memory per array = 76.3 MiB (= 0.1 GiB).</w:t>
-      </w:r>
-    </w:p>
-    <w:p>
-      <w:pPr>
-        <w:spacing w:after="0"/>
-        <w:rPr>
-          <w:rFonts w:ascii="Times New Roman" w:hAnsi="Times New Roman" w:cs="Times New Roman"/>
-          <w:sz w:val="24"/>
-          <w:szCs w:val="24"/>
-        </w:rPr>
-      </w:pPr>
-      <w:r>
-        <w:rPr>
-          <w:rFonts w:ascii="Times New Roman" w:hAnsi="Times New Roman" w:cs="Times New Roman"/>
-          <w:sz w:val="24"/>
-          <w:szCs w:val="24"/>
-        </w:rPr>
-        <w:t>Total memory required = 228.9 MiB (= 0.2 GiB).</w:t>
-      </w:r>
-    </w:p>
-    <w:p>
-      <w:pPr>
-        <w:spacing w:after="0"/>
-        <w:rPr>
-          <w:rFonts w:ascii="Times New Roman" w:hAnsi="Times New Roman" w:cs="Times New Roman"/>
-          <w:sz w:val="24"/>
-          <w:szCs w:val="24"/>
-        </w:rPr>
-      </w:pPr>
-      <w:r>
-        <w:rPr>
-          <w:rFonts w:ascii="Times New Roman" w:hAnsi="Times New Roman" w:cs="Times New Roman"/>
-          <w:sz w:val="24"/>
-          <w:szCs w:val="24"/>
+          <w:rFonts w:ascii="Calibri" w:hAnsi="Calibri" w:cs="Calibri"/>
+          <w:color w:val="000000"/>
+          <w:szCs w:val="20"/>
+          <w:lang w:val="en-US"/>
+        </w:rPr>
+      </w:pPr>
+      <w:r>
+        <w:rPr>
+          <w:rFonts w:ascii="Calibri" w:hAnsi="Calibri" w:cs="Calibri"/>
+          <w:color w:val="000000"/>
+          <w:szCs w:val="20"/>
+          <w:lang w:val="en-US"/>
+        </w:rPr>
+        <w:t xml:space="preserve">Memory per array = 76.3 </w:t>
+      </w:r>
+      <w:proofErr w:type="spellStart"/>
+      <w:r>
+        <w:rPr>
+          <w:rFonts w:ascii="Calibri" w:hAnsi="Calibri" w:cs="Calibri"/>
+          <w:color w:val="000000"/>
+          <w:szCs w:val="20"/>
+          <w:lang w:val="en-US"/>
+        </w:rPr>
+        <w:t>MiB</w:t>
+      </w:r>
+      <w:proofErr w:type="spellEnd"/>
+      <w:r>
+        <w:rPr>
+          <w:rFonts w:ascii="Calibri" w:hAnsi="Calibri" w:cs="Calibri"/>
+          <w:color w:val="000000"/>
+          <w:szCs w:val="20"/>
+          <w:lang w:val="en-US"/>
+        </w:rPr>
+        <w:t xml:space="preserve"> (= 0.1 </w:t>
+      </w:r>
+      <w:proofErr w:type="spellStart"/>
+      <w:r>
+        <w:rPr>
+          <w:rFonts w:ascii="Calibri" w:hAnsi="Calibri" w:cs="Calibri"/>
+          <w:color w:val="000000"/>
+          <w:szCs w:val="20"/>
+          <w:lang w:val="en-US"/>
+        </w:rPr>
+        <w:t>GiB</w:t>
+      </w:r>
+      <w:proofErr w:type="spellEnd"/>
+      <w:r>
+        <w:rPr>
+          <w:rFonts w:ascii="Calibri" w:hAnsi="Calibri" w:cs="Calibri"/>
+          <w:color w:val="000000"/>
+          <w:szCs w:val="20"/>
+          <w:lang w:val="en-US"/>
+        </w:rPr>
+        <w:t>).</w:t>
+      </w:r>
+    </w:p>
+    <w:p>
+      <w:pPr>
+        <w:spacing w:after="0"/>
+        <w:rPr>
+          <w:rFonts w:ascii="Calibri" w:hAnsi="Calibri" w:cs="Calibri"/>
+          <w:color w:val="000000"/>
+          <w:szCs w:val="20"/>
+          <w:lang w:val="en-US"/>
+        </w:rPr>
+      </w:pPr>
+      <w:r>
+        <w:rPr>
+          <w:rFonts w:ascii="Calibri" w:hAnsi="Calibri" w:cs="Calibri"/>
+          <w:color w:val="000000"/>
+          <w:szCs w:val="20"/>
+          <w:lang w:val="en-US"/>
+        </w:rPr>
+        <w:t xml:space="preserve">Total memory required = 228.9 </w:t>
+      </w:r>
+      <w:proofErr w:type="spellStart"/>
+      <w:r>
+        <w:rPr>
+          <w:rFonts w:ascii="Calibri" w:hAnsi="Calibri" w:cs="Calibri"/>
+          <w:color w:val="000000"/>
+          <w:szCs w:val="20"/>
+          <w:lang w:val="en-US"/>
+        </w:rPr>
+        <w:t>MiB</w:t>
+      </w:r>
+      <w:proofErr w:type="spellEnd"/>
+      <w:r>
+        <w:rPr>
+          <w:rFonts w:ascii="Calibri" w:hAnsi="Calibri" w:cs="Calibri"/>
+          <w:color w:val="000000"/>
+          <w:szCs w:val="20"/>
+          <w:lang w:val="en-US"/>
+        </w:rPr>
+        <w:t xml:space="preserve"> (= 0.2 </w:t>
+      </w:r>
+      <w:proofErr w:type="spellStart"/>
+      <w:r>
+        <w:rPr>
+          <w:rFonts w:ascii="Calibri" w:hAnsi="Calibri" w:cs="Calibri"/>
+          <w:color w:val="000000"/>
+          <w:szCs w:val="20"/>
+          <w:lang w:val="en-US"/>
+        </w:rPr>
+        <w:t>GiB</w:t>
+      </w:r>
+      <w:proofErr w:type="spellEnd"/>
+      <w:r>
+        <w:rPr>
+          <w:rFonts w:ascii="Calibri" w:hAnsi="Calibri" w:cs="Calibri"/>
+          <w:color w:val="000000"/>
+          <w:szCs w:val="20"/>
+          <w:lang w:val="en-US"/>
+        </w:rPr>
+        <w:t>).</w:t>
+      </w:r>
+    </w:p>
+    <w:p>
+      <w:pPr>
+        <w:spacing w:after="0"/>
+        <w:rPr>
+          <w:rFonts w:ascii="Calibri" w:hAnsi="Calibri" w:cs="Calibri"/>
+          <w:color w:val="000000"/>
+          <w:szCs w:val="20"/>
+          <w:lang w:val="en-US"/>
+        </w:rPr>
+      </w:pPr>
+      <w:r>
+        <w:rPr>
+          <w:rFonts w:ascii="Calibri" w:hAnsi="Calibri" w:cs="Calibri"/>
+          <w:color w:val="000000"/>
+          <w:szCs w:val="20"/>
+          <w:lang w:val="en-US"/>
         </w:rPr>
         <w:t>Each kernel will be executed 10 times.</w:t>
       </w:r>
@@ -3501,16 +4408,18 @@
       <w:pPr>
         <w:spacing w:after="0"/>
         <w:rPr>
-          <w:rFonts w:ascii="Times New Roman" w:hAnsi="Times New Roman" w:cs="Times New Roman"/>
-          <w:sz w:val="24"/>
-          <w:szCs w:val="24"/>
-        </w:rPr>
-      </w:pPr>
-      <w:r>
-        <w:rPr>
-          <w:rFonts w:ascii="Times New Roman" w:hAnsi="Times New Roman" w:cs="Times New Roman"/>
-          <w:sz w:val="24"/>
-          <w:szCs w:val="24"/>
+          <w:rFonts w:ascii="Calibri" w:hAnsi="Calibri" w:cs="Calibri"/>
+          <w:color w:val="000000"/>
+          <w:szCs w:val="20"/>
+          <w:lang w:val="en-US"/>
+        </w:rPr>
+      </w:pPr>
+      <w:r>
+        <w:rPr>
+          <w:rFonts w:ascii="Calibri" w:hAnsi="Calibri" w:cs="Calibri"/>
+          <w:color w:val="000000"/>
+          <w:szCs w:val="20"/>
+          <w:lang w:val="en-US"/>
         </w:rPr>
         <w:t xml:space="preserve"> The *best* time for each kernel (excluding the first iteration)</w:t>
       </w:r>
@@ -3519,16 +4428,18 @@
       <w:pPr>
         <w:spacing w:after="0"/>
         <w:rPr>
-          <w:rFonts w:ascii="Times New Roman" w:hAnsi="Times New Roman" w:cs="Times New Roman"/>
-          <w:sz w:val="24"/>
-          <w:szCs w:val="24"/>
-        </w:rPr>
-      </w:pPr>
-      <w:r>
-        <w:rPr>
-          <w:rFonts w:ascii="Times New Roman" w:hAnsi="Times New Roman" w:cs="Times New Roman"/>
-          <w:sz w:val="24"/>
-          <w:szCs w:val="24"/>
+          <w:rFonts w:ascii="Calibri" w:hAnsi="Calibri" w:cs="Calibri"/>
+          <w:color w:val="000000"/>
+          <w:szCs w:val="20"/>
+          <w:lang w:val="en-US"/>
+        </w:rPr>
+      </w:pPr>
+      <w:r>
+        <w:rPr>
+          <w:rFonts w:ascii="Calibri" w:hAnsi="Calibri" w:cs="Calibri"/>
+          <w:color w:val="000000"/>
+          <w:szCs w:val="20"/>
+          <w:lang w:val="en-US"/>
         </w:rPr>
         <w:t xml:space="preserve"> will be used to compute the reported bandwidth.</w:t>
       </w:r>
@@ -3537,16 +4448,18 @@
       <w:pPr>
         <w:spacing w:after="0"/>
         <w:rPr>
-          <w:rFonts w:ascii="Times New Roman" w:hAnsi="Times New Roman" w:cs="Times New Roman"/>
-          <w:sz w:val="24"/>
-          <w:szCs w:val="24"/>
-        </w:rPr>
-      </w:pPr>
-      <w:r>
-        <w:rPr>
-          <w:rFonts w:ascii="Times New Roman" w:hAnsi="Times New Roman" w:cs="Times New Roman"/>
-          <w:sz w:val="24"/>
-          <w:szCs w:val="24"/>
+          <w:rFonts w:ascii="Calibri" w:hAnsi="Calibri" w:cs="Calibri"/>
+          <w:color w:val="000000"/>
+          <w:szCs w:val="20"/>
+          <w:lang w:val="en-US"/>
+        </w:rPr>
+      </w:pPr>
+      <w:r>
+        <w:rPr>
+          <w:rFonts w:ascii="Calibri" w:hAnsi="Calibri" w:cs="Calibri"/>
+          <w:color w:val="000000"/>
+          <w:szCs w:val="20"/>
+          <w:lang w:val="en-US"/>
         </w:rPr>
         <w:t>-------------------------------------------------------------</w:t>
       </w:r>
@@ -3555,16 +4468,18 @@
       <w:pPr>
         <w:spacing w:after="0"/>
         <w:rPr>
-          <w:rFonts w:ascii="Times New Roman" w:hAnsi="Times New Roman" w:cs="Times New Roman"/>
-          <w:sz w:val="24"/>
-          <w:szCs w:val="24"/>
-        </w:rPr>
-      </w:pPr>
-      <w:r>
-        <w:rPr>
-          <w:rFonts w:ascii="Times New Roman" w:hAnsi="Times New Roman" w:cs="Times New Roman"/>
-          <w:sz w:val="24"/>
-          <w:szCs w:val="24"/>
+          <w:rFonts w:ascii="Calibri" w:hAnsi="Calibri" w:cs="Calibri"/>
+          <w:color w:val="000000"/>
+          <w:szCs w:val="20"/>
+          <w:lang w:val="en-US"/>
+        </w:rPr>
+      </w:pPr>
+      <w:r>
+        <w:rPr>
+          <w:rFonts w:ascii="Calibri" w:hAnsi="Calibri" w:cs="Calibri"/>
+          <w:color w:val="000000"/>
+          <w:szCs w:val="20"/>
+          <w:lang w:val="en-US"/>
         </w:rPr>
         <w:t>Number of Threads requested = 1</w:t>
       </w:r>
@@ -3573,16 +4488,18 @@
       <w:pPr>
         <w:spacing w:after="0"/>
         <w:rPr>
-          <w:rFonts w:ascii="Times New Roman" w:hAnsi="Times New Roman" w:cs="Times New Roman"/>
-          <w:sz w:val="24"/>
-          <w:szCs w:val="24"/>
-        </w:rPr>
-      </w:pPr>
-      <w:r>
-        <w:rPr>
-          <w:rFonts w:ascii="Times New Roman" w:hAnsi="Times New Roman" w:cs="Times New Roman"/>
-          <w:sz w:val="24"/>
-          <w:szCs w:val="24"/>
+          <w:rFonts w:ascii="Calibri" w:hAnsi="Calibri" w:cs="Calibri"/>
+          <w:color w:val="000000"/>
+          <w:szCs w:val="20"/>
+          <w:lang w:val="en-US"/>
+        </w:rPr>
+      </w:pPr>
+      <w:r>
+        <w:rPr>
+          <w:rFonts w:ascii="Calibri" w:hAnsi="Calibri" w:cs="Calibri"/>
+          <w:color w:val="000000"/>
+          <w:szCs w:val="20"/>
+          <w:lang w:val="en-US"/>
         </w:rPr>
         <w:t>-------------------------------------------------------------</w:t>
       </w:r>
@@ -3591,16 +4508,18 @@
       <w:pPr>
         <w:spacing w:after="0"/>
         <w:rPr>
-          <w:rFonts w:ascii="Times New Roman" w:hAnsi="Times New Roman" w:cs="Times New Roman"/>
-          <w:sz w:val="24"/>
-          <w:szCs w:val="24"/>
-        </w:rPr>
-      </w:pPr>
-      <w:r>
-        <w:rPr>
-          <w:rFonts w:ascii="Times New Roman" w:hAnsi="Times New Roman" w:cs="Times New Roman"/>
-          <w:sz w:val="24"/>
-          <w:szCs w:val="24"/>
+          <w:rFonts w:ascii="Calibri" w:hAnsi="Calibri" w:cs="Calibri"/>
+          <w:color w:val="000000"/>
+          <w:szCs w:val="20"/>
+          <w:lang w:val="en-US"/>
+        </w:rPr>
+      </w:pPr>
+      <w:r>
+        <w:rPr>
+          <w:rFonts w:ascii="Calibri" w:hAnsi="Calibri" w:cs="Calibri"/>
+          <w:color w:val="000000"/>
+          <w:szCs w:val="20"/>
+          <w:lang w:val="en-US"/>
         </w:rPr>
         <w:t>Your clock granularity/precision appears to be 1 microseconds.</w:t>
       </w:r>
@@ -3609,16 +4528,18 @@
       <w:pPr>
         <w:spacing w:after="0"/>
         <w:rPr>
-          <w:rFonts w:ascii="Times New Roman" w:hAnsi="Times New Roman" w:cs="Times New Roman"/>
-          <w:sz w:val="24"/>
-          <w:szCs w:val="24"/>
-        </w:rPr>
-      </w:pPr>
-      <w:r>
-        <w:rPr>
-          <w:rFonts w:ascii="Times New Roman" w:hAnsi="Times New Roman" w:cs="Times New Roman"/>
-          <w:sz w:val="24"/>
-          <w:szCs w:val="24"/>
+          <w:rFonts w:ascii="Calibri" w:hAnsi="Calibri" w:cs="Calibri"/>
+          <w:color w:val="000000"/>
+          <w:szCs w:val="20"/>
+          <w:lang w:val="en-US"/>
+        </w:rPr>
+      </w:pPr>
+      <w:r>
+        <w:rPr>
+          <w:rFonts w:ascii="Calibri" w:hAnsi="Calibri" w:cs="Calibri"/>
+          <w:color w:val="000000"/>
+          <w:szCs w:val="20"/>
+          <w:lang w:val="en-US"/>
         </w:rPr>
         <w:t>Each test below will take on the order of 33256 microseconds.</w:t>
       </w:r>
@@ -3627,16 +4548,18 @@
       <w:pPr>
         <w:spacing w:after="0"/>
         <w:rPr>
-          <w:rFonts w:ascii="Times New Roman" w:hAnsi="Times New Roman" w:cs="Times New Roman"/>
-          <w:sz w:val="24"/>
-          <w:szCs w:val="24"/>
-        </w:rPr>
-      </w:pPr>
-      <w:r>
-        <w:rPr>
-          <w:rFonts w:ascii="Times New Roman" w:hAnsi="Times New Roman" w:cs="Times New Roman"/>
-          <w:sz w:val="24"/>
-          <w:szCs w:val="24"/>
+          <w:rFonts w:ascii="Calibri" w:hAnsi="Calibri" w:cs="Calibri"/>
+          <w:color w:val="000000"/>
+          <w:szCs w:val="20"/>
+          <w:lang w:val="en-US"/>
+        </w:rPr>
+      </w:pPr>
+      <w:r>
+        <w:rPr>
+          <w:rFonts w:ascii="Calibri" w:hAnsi="Calibri" w:cs="Calibri"/>
+          <w:color w:val="000000"/>
+          <w:szCs w:val="20"/>
+          <w:lang w:val="en-US"/>
         </w:rPr>
         <w:t xml:space="preserve">   (= 33256 clock ticks)</w:t>
       </w:r>
@@ -3645,16 +4568,18 @@
       <w:pPr>
         <w:spacing w:after="0"/>
         <w:rPr>
-          <w:rFonts w:ascii="Times New Roman" w:hAnsi="Times New Roman" w:cs="Times New Roman"/>
-          <w:sz w:val="24"/>
-          <w:szCs w:val="24"/>
-        </w:rPr>
-      </w:pPr>
-      <w:r>
-        <w:rPr>
-          <w:rFonts w:ascii="Times New Roman" w:hAnsi="Times New Roman" w:cs="Times New Roman"/>
-          <w:sz w:val="24"/>
-          <w:szCs w:val="24"/>
+          <w:rFonts w:ascii="Calibri" w:hAnsi="Calibri" w:cs="Calibri"/>
+          <w:color w:val="000000"/>
+          <w:szCs w:val="20"/>
+          <w:lang w:val="en-US"/>
+        </w:rPr>
+      </w:pPr>
+      <w:r>
+        <w:rPr>
+          <w:rFonts w:ascii="Calibri" w:hAnsi="Calibri" w:cs="Calibri"/>
+          <w:color w:val="000000"/>
+          <w:szCs w:val="20"/>
+          <w:lang w:val="en-US"/>
         </w:rPr>
         <w:t>Increase the size of the arrays if this shows that</w:t>
       </w:r>
@@ -3663,16 +4588,18 @@
       <w:pPr>
         <w:spacing w:after="0"/>
         <w:rPr>
-          <w:rFonts w:ascii="Times New Roman" w:hAnsi="Times New Roman" w:cs="Times New Roman"/>
-          <w:sz w:val="24"/>
-          <w:szCs w:val="24"/>
-        </w:rPr>
-      </w:pPr>
-      <w:r>
-        <w:rPr>
-          <w:rFonts w:ascii="Times New Roman" w:hAnsi="Times New Roman" w:cs="Times New Roman"/>
-          <w:sz w:val="24"/>
-          <w:szCs w:val="24"/>
+          <w:rFonts w:ascii="Calibri" w:hAnsi="Calibri" w:cs="Calibri"/>
+          <w:color w:val="000000"/>
+          <w:szCs w:val="20"/>
+          <w:lang w:val="en-US"/>
+        </w:rPr>
+      </w:pPr>
+      <w:r>
+        <w:rPr>
+          <w:rFonts w:ascii="Calibri" w:hAnsi="Calibri" w:cs="Calibri"/>
+          <w:color w:val="000000"/>
+          <w:szCs w:val="20"/>
+          <w:lang w:val="en-US"/>
         </w:rPr>
         <w:t>you are not getting at least 20 clock ticks per test.</w:t>
       </w:r>
@@ -3681,16 +4608,18 @@
       <w:pPr>
         <w:spacing w:after="0"/>
         <w:rPr>
-          <w:rFonts w:ascii="Times New Roman" w:hAnsi="Times New Roman" w:cs="Times New Roman"/>
-          <w:sz w:val="24"/>
-          <w:szCs w:val="24"/>
-        </w:rPr>
-      </w:pPr>
-      <w:r>
-        <w:rPr>
-          <w:rFonts w:ascii="Times New Roman" w:hAnsi="Times New Roman" w:cs="Times New Roman"/>
-          <w:sz w:val="24"/>
-          <w:szCs w:val="24"/>
+          <w:rFonts w:ascii="Calibri" w:hAnsi="Calibri" w:cs="Calibri"/>
+          <w:color w:val="000000"/>
+          <w:szCs w:val="20"/>
+          <w:lang w:val="en-US"/>
+        </w:rPr>
+      </w:pPr>
+      <w:r>
+        <w:rPr>
+          <w:rFonts w:ascii="Calibri" w:hAnsi="Calibri" w:cs="Calibri"/>
+          <w:color w:val="000000"/>
+          <w:szCs w:val="20"/>
+          <w:lang w:val="en-US"/>
         </w:rPr>
         <w:t>-------------------------------------------------------------</w:t>
       </w:r>
@@ -3699,34 +4628,69 @@
       <w:pPr>
         <w:spacing w:after="0"/>
         <w:rPr>
-          <w:rFonts w:ascii="Times New Roman" w:hAnsi="Times New Roman" w:cs="Times New Roman"/>
-          <w:sz w:val="24"/>
-          <w:szCs w:val="24"/>
-        </w:rPr>
-      </w:pPr>
-      <w:r>
-        <w:rPr>
-          <w:rFonts w:ascii="Times New Roman" w:hAnsi="Times New Roman" w:cs="Times New Roman"/>
-          <w:sz w:val="24"/>
-          <w:szCs w:val="24"/>
-        </w:rPr>
-        <w:t>Function    Best Rate MB/s  Avg time     Min time     Max time</w:t>
-      </w:r>
-    </w:p>
-    <w:p>
-      <w:pPr>
-        <w:spacing w:after="0"/>
-        <w:rPr>
-          <w:rFonts w:ascii="Times New Roman" w:hAnsi="Times New Roman" w:cs="Times New Roman"/>
-          <w:sz w:val="24"/>
-          <w:szCs w:val="24"/>
-        </w:rPr>
-      </w:pPr>
-      <w:r>
-        <w:rPr>
-          <w:rFonts w:ascii="Times New Roman" w:hAnsi="Times New Roman" w:cs="Times New Roman"/>
-          <w:sz w:val="24"/>
-          <w:szCs w:val="24"/>
+          <w:rFonts w:ascii="Calibri" w:hAnsi="Calibri" w:cs="Calibri"/>
+          <w:color w:val="000000"/>
+          <w:szCs w:val="20"/>
+          <w:lang w:val="en-US"/>
+        </w:rPr>
+      </w:pPr>
+      <w:r>
+        <w:rPr>
+          <w:rFonts w:ascii="Calibri" w:hAnsi="Calibri" w:cs="Calibri"/>
+          <w:color w:val="000000"/>
+          <w:szCs w:val="20"/>
+          <w:lang w:val="en-US"/>
+        </w:rPr>
+        <w:t>Function    Best Rate MB/</w:t>
+      </w:r>
+      <w:proofErr w:type="gramStart"/>
+      <w:r>
+        <w:rPr>
+          <w:rFonts w:ascii="Calibri" w:hAnsi="Calibri" w:cs="Calibri"/>
+          <w:color w:val="000000"/>
+          <w:szCs w:val="20"/>
+          <w:lang w:val="en-US"/>
+        </w:rPr>
+        <w:t xml:space="preserve">s  </w:t>
+      </w:r>
+      <w:proofErr w:type="spellStart"/>
+      <w:r>
+        <w:rPr>
+          <w:rFonts w:ascii="Calibri" w:hAnsi="Calibri" w:cs="Calibri"/>
+          <w:color w:val="000000"/>
+          <w:szCs w:val="20"/>
+          <w:lang w:val="en-US"/>
+        </w:rPr>
+        <w:t>Avg</w:t>
+      </w:r>
+      <w:proofErr w:type="spellEnd"/>
+      <w:proofErr w:type="gramEnd"/>
+      <w:r>
+        <w:rPr>
+          <w:rFonts w:ascii="Calibri" w:hAnsi="Calibri" w:cs="Calibri"/>
+          <w:color w:val="000000"/>
+          <w:szCs w:val="20"/>
+          <w:lang w:val="en-US"/>
+        </w:rPr>
+        <w:t xml:space="preserve"> time     Min time     Max time</w:t>
+      </w:r>
+    </w:p>
+    <w:p>
+      <w:pPr>
+        <w:spacing w:after="0"/>
+        <w:rPr>
+          <w:rFonts w:ascii="Calibri" w:hAnsi="Calibri" w:cs="Calibri"/>
+          <w:color w:val="000000"/>
+          <w:szCs w:val="20"/>
+          <w:lang w:val="en-US"/>
+        </w:rPr>
+      </w:pPr>
+      <w:r>
+        <w:rPr>
+          <w:rFonts w:ascii="Calibri" w:hAnsi="Calibri" w:cs="Calibri"/>
+          <w:color w:val="000000"/>
+          <w:szCs w:val="20"/>
+          <w:lang w:val="en-US"/>
         </w:rPr>
         <w:t>Copy:            6098.8     0.028200     0.026235     0.030877</w:t>
       </w:r>
@@ -3735,16 +4699,18 @@
       <w:pPr>
         <w:spacing w:after="0"/>
         <w:rPr>
-          <w:rFonts w:ascii="Times New Roman" w:hAnsi="Times New Roman" w:cs="Times New Roman"/>
-          <w:sz w:val="24"/>
-          <w:szCs w:val="24"/>
-        </w:rPr>
-      </w:pPr>
-      <w:r>
-        <w:rPr>
-          <w:rFonts w:ascii="Times New Roman" w:hAnsi="Times New Roman" w:cs="Times New Roman"/>
-          <w:sz w:val="24"/>
-          <w:szCs w:val="24"/>
+          <w:rFonts w:ascii="Calibri" w:hAnsi="Calibri" w:cs="Calibri"/>
+          <w:color w:val="000000"/>
+          <w:szCs w:val="20"/>
+          <w:lang w:val="en-US"/>
+        </w:rPr>
+      </w:pPr>
+      <w:r>
+        <w:rPr>
+          <w:rFonts w:ascii="Calibri" w:hAnsi="Calibri" w:cs="Calibri"/>
+          <w:color w:val="000000"/>
+          <w:szCs w:val="20"/>
+          <w:lang w:val="en-US"/>
         </w:rPr>
         <w:t>Scale:           5879.3     0.029207     0.027214     0.031715</w:t>
       </w:r>
@@ -3753,16 +4719,18 @@
       <w:pPr>
         <w:spacing w:after="0"/>
         <w:rPr>
-          <w:rFonts w:ascii="Times New Roman" w:hAnsi="Times New Roman" w:cs="Times New Roman"/>
-          <w:sz w:val="24"/>
-          <w:szCs w:val="24"/>
-        </w:rPr>
-      </w:pPr>
-      <w:r>
-        <w:rPr>
-          <w:rFonts w:ascii="Times New Roman" w:hAnsi="Times New Roman" w:cs="Times New Roman"/>
-          <w:sz w:val="24"/>
-          <w:szCs w:val="24"/>
+          <w:rFonts w:ascii="Calibri" w:hAnsi="Calibri" w:cs="Calibri"/>
+          <w:color w:val="000000"/>
+          <w:szCs w:val="20"/>
+          <w:lang w:val="en-US"/>
+        </w:rPr>
+      </w:pPr>
+      <w:r>
+        <w:rPr>
+          <w:rFonts w:ascii="Calibri" w:hAnsi="Calibri" w:cs="Calibri"/>
+          <w:color w:val="000000"/>
+          <w:szCs w:val="20"/>
+          <w:lang w:val="en-US"/>
         </w:rPr>
         <w:t>Add:             8536.6     0.030117     0.028114     0.032621</w:t>
       </w:r>
@@ -3771,16 +4739,18 @@
       <w:pPr>
         <w:spacing w:after="0"/>
         <w:rPr>
-          <w:rFonts w:ascii="Times New Roman" w:hAnsi="Times New Roman" w:cs="Times New Roman"/>
-          <w:sz w:val="24"/>
-          <w:szCs w:val="24"/>
-        </w:rPr>
-      </w:pPr>
-      <w:r>
-        <w:rPr>
-          <w:rFonts w:ascii="Times New Roman" w:hAnsi="Times New Roman" w:cs="Times New Roman"/>
-          <w:sz w:val="24"/>
-          <w:szCs w:val="24"/>
+          <w:rFonts w:ascii="Calibri" w:hAnsi="Calibri" w:cs="Calibri"/>
+          <w:color w:val="000000"/>
+          <w:szCs w:val="20"/>
+          <w:lang w:val="en-US"/>
+        </w:rPr>
+      </w:pPr>
+      <w:r>
+        <w:rPr>
+          <w:rFonts w:ascii="Calibri" w:hAnsi="Calibri" w:cs="Calibri"/>
+          <w:color w:val="000000"/>
+          <w:szCs w:val="20"/>
+          <w:lang w:val="en-US"/>
         </w:rPr>
         <w:t>Triad:           8319.4     0.031016     0.028848     0.032983</w:t>
       </w:r>
@@ -3789,16 +4759,18 @@
       <w:pPr>
         <w:spacing w:after="0"/>
         <w:rPr>
-          <w:rFonts w:ascii="Times New Roman" w:hAnsi="Times New Roman" w:cs="Times New Roman"/>
-          <w:sz w:val="24"/>
-          <w:szCs w:val="24"/>
-        </w:rPr>
-      </w:pPr>
-      <w:r>
-        <w:rPr>
-          <w:rFonts w:ascii="Times New Roman" w:hAnsi="Times New Roman" w:cs="Times New Roman"/>
-          <w:sz w:val="24"/>
-          <w:szCs w:val="24"/>
+          <w:rFonts w:ascii="Calibri" w:hAnsi="Calibri" w:cs="Calibri"/>
+          <w:color w:val="000000"/>
+          <w:szCs w:val="20"/>
+          <w:lang w:val="en-US"/>
+        </w:rPr>
+      </w:pPr>
+      <w:r>
+        <w:rPr>
+          <w:rFonts w:ascii="Calibri" w:hAnsi="Calibri" w:cs="Calibri"/>
+          <w:color w:val="000000"/>
+          <w:szCs w:val="20"/>
+          <w:lang w:val="en-US"/>
         </w:rPr>
         <w:t>-------------------------------------------------------------</w:t>
       </w:r>
@@ -3807,20 +4779,320 @@
       <w:pPr>
         <w:spacing w:after="0"/>
         <w:rPr>
-          <w:rFonts w:ascii="Times New Roman" w:hAnsi="Times New Roman" w:cs="Times New Roman"/>
-          <w:sz w:val="24"/>
-          <w:szCs w:val="24"/>
-        </w:rPr>
-      </w:pPr>
-      <w:r>
-        <w:rPr>
-          <w:rFonts w:ascii="Times New Roman" w:hAnsi="Times New Roman" w:cs="Times New Roman"/>
-          <w:sz w:val="24"/>
-          <w:szCs w:val="24"/>
-        </w:rPr>
-        <w:lastRenderedPageBreak/>
-        <w:t>Solution Validates: avg error less than 1.000000e-13 on all three arrays</w:t>
-      </w:r>
+          <w:rFonts w:ascii="Calibri" w:hAnsi="Calibri" w:cs="Calibri"/>
+          <w:color w:val="000000"/>
+          <w:szCs w:val="20"/>
+          <w:lang w:val="en-US"/>
+        </w:rPr>
+      </w:pPr>
+      <w:r>
+        <w:rPr>
+          <w:rFonts w:ascii="Calibri" w:hAnsi="Calibri" w:cs="Calibri"/>
+          <w:color w:val="000000"/>
+          <w:szCs w:val="20"/>
+          <w:lang w:val="en-US"/>
+        </w:rPr>
+        <w:t xml:space="preserve">Solution Validates: </w:t>
+      </w:r>
+      <w:proofErr w:type="spellStart"/>
+      <w:r>
+        <w:rPr>
+          <w:rFonts w:ascii="Calibri" w:hAnsi="Calibri" w:cs="Calibri"/>
+          <w:color w:val="000000"/>
+          <w:szCs w:val="20"/>
+          <w:lang w:val="en-US"/>
+        </w:rPr>
+        <w:t>avg</w:t>
+      </w:r>
+      <w:proofErr w:type="spellEnd"/>
+      <w:r>
+        <w:rPr>
+          <w:rFonts w:ascii="Calibri" w:hAnsi="Calibri" w:cs="Calibri"/>
+          <w:color w:val="000000"/>
+          <w:szCs w:val="20"/>
+          <w:lang w:val="en-US"/>
+        </w:rPr>
+        <w:t xml:space="preserve"> error less than 1.000000e-13 on all three arrays</w:t>
+      </w:r>
+    </w:p>
+    <w:p>
+      <w:pPr>
+        <w:spacing w:after="0"/>
+        <w:rPr>
+          <w:rFonts w:ascii="Times New Roman" w:hAnsi="Times New Roman" w:cs="Times New Roman"/>
+          <w:sz w:val="20"/>
+          <w:szCs w:val="20"/>
+        </w:rPr>
+      </w:pPr>
+    </w:p>
+    <w:p>
+      <w:pPr>
+        <w:spacing w:after="0"/>
+        <w:rPr>
+          <w:rFonts w:ascii="Times New Roman" w:hAnsi="Times New Roman" w:cs="Times New Roman"/>
+          <w:sz w:val="20"/>
+          <w:szCs w:val="20"/>
+        </w:rPr>
+      </w:pPr>
+    </w:p>
+    <w:p>
+      <w:pPr>
+        <w:pStyle w:val="Default"/>
+        <w:rPr>
+          <w:rFonts w:ascii="Times New Roman" w:hAnsi="Times New Roman" w:cs="Times New Roman"/>
+          <w:b/>
+          <w:sz w:val="22"/>
+          <w:szCs w:val="20"/>
+        </w:rPr>
+      </w:pPr>
+      <w:r>
+        <w:rPr>
+          <w:rFonts w:ascii="Times New Roman" w:hAnsi="Times New Roman" w:cs="Times New Roman"/>
+          <w:b/>
+          <w:sz w:val="22"/>
+          <w:szCs w:val="20"/>
+        </w:rPr>
+        <w:t xml:space="preserve">5. </w:t>
+      </w:r>
+      <w:r>
+        <w:rPr>
+          <w:rFonts w:ascii="Times New Roman" w:hAnsi="Times New Roman" w:cs="Times New Roman"/>
+          <w:b/>
+          <w:sz w:val="22"/>
+          <w:szCs w:val="20"/>
+        </w:rPr>
+        <w:t>Vary the number of threads and find the optimal number of concurrency to get the best performance</w:t>
+      </w:r>
+    </w:p>
+    <w:p>
+      <w:pPr>
+        <w:pStyle w:val="Default"/>
+        <w:rPr>
+          <w:b/>
+          <w:sz w:val="22"/>
+          <w:szCs w:val="20"/>
+        </w:rPr>
+      </w:pPr>
+    </w:p>
+    <w:p>
+      <w:pPr>
+        <w:pStyle w:val="Default"/>
+        <w:ind w:firstLine="720"/>
+        <w:rPr>
+          <w:sz w:val="22"/>
+          <w:szCs w:val="20"/>
+        </w:rPr>
+      </w:pPr>
+      <w:r>
+        <w:rPr>
+          <w:sz w:val="22"/>
+          <w:szCs w:val="20"/>
+        </w:rPr>
+        <w:t>After varying the number of threads from the above graphs we can infer that through</w:t>
+      </w:r>
+      <w:r>
+        <w:rPr>
+          <w:sz w:val="22"/>
+          <w:szCs w:val="20"/>
+        </w:rPr>
+        <w:t>put</w:t>
+      </w:r>
+      <w:r>
+        <w:rPr>
+          <w:sz w:val="22"/>
+          <w:szCs w:val="20"/>
+        </w:rPr>
+        <w:t xml:space="preserve"> is the best </w:t>
+      </w:r>
+      <w:r>
+        <w:rPr>
+          <w:sz w:val="22"/>
+          <w:szCs w:val="20"/>
+        </w:rPr>
+        <w:t>and</w:t>
+      </w:r>
+      <w:r>
+        <w:rPr>
+          <w:sz w:val="22"/>
+          <w:szCs w:val="20"/>
+        </w:rPr>
+        <w:t xml:space="preserve"> latency is lowest when the number of threads concurrently executing is </w:t>
+      </w:r>
+      <w:proofErr w:type="gramStart"/>
+      <w:r>
+        <w:rPr>
+          <w:sz w:val="22"/>
+          <w:szCs w:val="20"/>
+        </w:rPr>
+        <w:t>4.</w:t>
+      </w:r>
+      <w:r>
+        <w:rPr>
+          <w:sz w:val="22"/>
+          <w:szCs w:val="20"/>
+        </w:rPr>
+        <w:t>If</w:t>
+      </w:r>
+      <w:proofErr w:type="gramEnd"/>
+      <w:r>
+        <w:rPr>
+          <w:sz w:val="22"/>
+          <w:szCs w:val="20"/>
+        </w:rPr>
+        <w:t xml:space="preserve"> we decrease the number of threads to 1 or 2 or if we increase the number of threads to 8, the throughput number is lower and latency is bit higher.</w:t>
+      </w:r>
+    </w:p>
+    <w:p>
+      <w:pPr>
+        <w:pStyle w:val="Default"/>
+        <w:rPr>
+          <w:sz w:val="22"/>
+          <w:szCs w:val="20"/>
+        </w:rPr>
+      </w:pPr>
+    </w:p>
+    <w:p>
+      <w:pPr>
+        <w:pStyle w:val="Default"/>
+        <w:rPr>
+          <w:sz w:val="22"/>
+          <w:szCs w:val="20"/>
+        </w:rPr>
+      </w:pPr>
+      <w:r>
+        <w:rPr>
+          <w:sz w:val="22"/>
+          <w:szCs w:val="20"/>
+        </w:rPr>
+        <w:t>This result is consistent in all the operations such as Sequential Read/</w:t>
+      </w:r>
+      <w:proofErr w:type="gramStart"/>
+      <w:r>
+        <w:rPr>
+          <w:sz w:val="22"/>
+          <w:szCs w:val="20"/>
+        </w:rPr>
+        <w:t>Write ,</w:t>
+      </w:r>
+      <w:proofErr w:type="gramEnd"/>
+      <w:r>
+        <w:rPr>
+          <w:sz w:val="22"/>
+          <w:szCs w:val="20"/>
+        </w:rPr>
+        <w:t xml:space="preserve"> Sequential Write and Random Write.</w:t>
+      </w:r>
+      <w:r>
+        <w:rPr>
+          <w:sz w:val="22"/>
+          <w:szCs w:val="20"/>
+        </w:rPr>
+        <w:t xml:space="preserve"> </w:t>
+      </w:r>
+      <w:r>
+        <w:rPr>
+          <w:sz w:val="22"/>
+          <w:szCs w:val="20"/>
+        </w:rPr>
+        <w:t>Therefore</w:t>
+      </w:r>
+      <w:r>
+        <w:rPr>
+          <w:sz w:val="22"/>
+          <w:szCs w:val="20"/>
+        </w:rPr>
+        <w:t>,</w:t>
+      </w:r>
+      <w:r>
+        <w:rPr>
+          <w:sz w:val="22"/>
+          <w:szCs w:val="20"/>
+        </w:rPr>
+        <w:t xml:space="preserve"> we can </w:t>
+      </w:r>
+      <w:proofErr w:type="gramStart"/>
+      <w:r>
+        <w:rPr>
+          <w:sz w:val="22"/>
+          <w:szCs w:val="20"/>
+        </w:rPr>
+        <w:t>come to a conclusion</w:t>
+      </w:r>
+      <w:proofErr w:type="gramEnd"/>
+      <w:r>
+        <w:rPr>
+          <w:sz w:val="22"/>
+          <w:szCs w:val="20"/>
+        </w:rPr>
+        <w:t xml:space="preserve"> that </w:t>
+      </w:r>
+      <w:r>
+        <w:rPr>
+          <w:sz w:val="22"/>
+          <w:szCs w:val="20"/>
+        </w:rPr>
+        <w:t>4 threads are better to give the best performance.</w:t>
+      </w:r>
+    </w:p>
+    <w:p>
+      <w:pPr>
+        <w:pStyle w:val="Default"/>
+        <w:rPr>
+          <w:b/>
+          <w:sz w:val="22"/>
+          <w:szCs w:val="20"/>
+        </w:rPr>
+      </w:pPr>
+    </w:p>
+    <w:p>
+      <w:pPr>
+        <w:pStyle w:val="Default"/>
+        <w:rPr>
+          <w:sz w:val="22"/>
+          <w:szCs w:val="20"/>
+        </w:rPr>
+      </w:pPr>
+    </w:p>
+    <w:p>
+      <w:pPr>
+        <w:pStyle w:val="Default"/>
+        <w:rPr>
+          <w:sz w:val="22"/>
+          <w:szCs w:val="20"/>
+        </w:rPr>
+      </w:pPr>
+      <w:r>
+        <w:rPr>
+          <w:sz w:val="22"/>
+          <w:szCs w:val="20"/>
+        </w:rPr>
+        <w:tab/>
+      </w:r>
+    </w:p>
+    <w:p>
+      <w:pPr>
+        <w:pStyle w:val="Default"/>
+        <w:rPr>
+          <w:sz w:val="20"/>
+          <w:szCs w:val="20"/>
+        </w:rPr>
+      </w:pPr>
+      <w:r>
+        <w:rPr>
+          <w:sz w:val="20"/>
+          <w:szCs w:val="20"/>
+        </w:rPr>
+        <w:t xml:space="preserve"> </w:t>
+      </w:r>
+    </w:p>
+    <w:p>
+      <w:pPr>
+        <w:pStyle w:val="Default"/>
+        <w:rPr>
+          <w:sz w:val="20"/>
+          <w:szCs w:val="20"/>
+        </w:rPr>
+      </w:pPr>
     </w:p>
     <w:p>
       <w:pPr>
@@ -4017,6 +5289,57 @@
     </w:lvl>
   </w:abstractNum>
   <w:abstractNum w:abstractNumId="2" w15:restartNumberingAfterBreak="0">
+    <w:nsid w:val="68EA7EA6"/>
+    <w:multiLevelType w:val="hybridMultilevel"/>
+    <w:tmpl w:val="A98DE5C6"/>
+    <w:lvl w:ilvl="0" w:tplc="FFFFFFFF">
+      <w:start w:val="1"/>
+      <w:numFmt w:val="ideographDigital"/>
+      <w:lvlText w:val=""/>
+      <w:lvlJc w:val="left"/>
+    </w:lvl>
+    <w:lvl w:ilvl="1" w:tplc="FFFFFFFF">
+      <w:numFmt w:val="decimal"/>
+      <w:lvlText w:val=""/>
+      <w:lvlJc w:val="left"/>
+    </w:lvl>
+    <w:lvl w:ilvl="2" w:tplc="FFFFFFFF">
+      <w:numFmt w:val="decimal"/>
+      <w:lvlText w:val=""/>
+      <w:lvlJc w:val="left"/>
+    </w:lvl>
+    <w:lvl w:ilvl="3" w:tplc="FFFFFFFF">
+      <w:numFmt w:val="decimal"/>
+      <w:lvlText w:val=""/>
+      <w:lvlJc w:val="left"/>
+    </w:lvl>
+    <w:lvl w:ilvl="4" w:tplc="FFFFFFFF">
+      <w:numFmt w:val="decimal"/>
+      <w:lvlText w:val=""/>
+      <w:lvlJc w:val="left"/>
+    </w:lvl>
+    <w:lvl w:ilvl="5" w:tplc="FFFFFFFF">
+      <w:numFmt w:val="decimal"/>
+      <w:lvlText w:val=""/>
+      <w:lvlJc w:val="left"/>
+    </w:lvl>
+    <w:lvl w:ilvl="6" w:tplc="FFFFFFFF">
+      <w:numFmt w:val="decimal"/>
+      <w:lvlText w:val=""/>
+      <w:lvlJc w:val="left"/>
+    </w:lvl>
+    <w:lvl w:ilvl="7" w:tplc="FFFFFFFF">
+      <w:numFmt w:val="decimal"/>
+      <w:lvlText w:val=""/>
+      <w:lvlJc w:val="left"/>
+    </w:lvl>
+    <w:lvl w:ilvl="8" w:tplc="FFFFFFFF">
+      <w:numFmt w:val="decimal"/>
+      <w:lvlText w:val=""/>
+      <w:lvlJc w:val="left"/>
+    </w:lvl>
+  </w:abstractNum>
+  <w:abstractNum w:abstractNumId="3" w15:restartNumberingAfterBreak="0">
     <w:nsid w:val="6B3F2D4F"/>
     <w:multiLevelType w:val="hybridMultilevel"/>
     <w:tmpl w:val="E862B79E"/>
@@ -4102,7 +5425,7 @@
       </w:pPr>
     </w:lvl>
   </w:abstractNum>
-  <w:abstractNum w:abstractNumId="3" w15:restartNumberingAfterBreak="0">
+  <w:abstractNum w:abstractNumId="4" w15:restartNumberingAfterBreak="0">
     <w:nsid w:val="7A6C4BAF"/>
     <w:multiLevelType w:val="hybridMultilevel"/>
     <w:tmpl w:val="97B0A924"/>
@@ -4216,7 +5539,7 @@
     </w:lvl>
   </w:abstractNum>
   <w:num w:numId="1">
-    <w:abstractNumId w:val="2"/>
+    <w:abstractNumId w:val="3"/>
   </w:num>
   <w:num w:numId="2">
     <w:abstractNumId w:val="1"/>
@@ -4225,7 +5548,10 @@
     <w:abstractNumId w:val="0"/>
   </w:num>
   <w:num w:numId="4">
-    <w:abstractNumId w:val="3"/>
+    <w:abstractNumId w:val="4"/>
+  </w:num>
+  <w:num w:numId="5">
+    <w:abstractNumId w:val="2"/>
   </w:num>
 </w:numbering>
 </file>
@@ -4731,6 +6057,18 @@
       <w:lang w:val="en-US"/>
     </w:rPr>
   </w:style>
+  <w:style w:type="character" w:styleId="FollowedHyperlink">
+    <w:name w:val="FollowedHyperlink"/>
+    <w:basedOn w:val="DefaultParagraphFont"/>
+    <w:uiPriority w:val="99"/>
+    <w:semiHidden/>
+    <w:unhideWhenUsed/>
+    <w:rsid w:val="00B21398"/>
+    <w:rPr>
+      <w:color w:val="954F72" w:themeColor="followedHyperlink"/>
+      <w:u w:val="single"/>
+    </w:rPr>
+  </w:style>
 </w:styles>
 </file>
 

</xml_diff>